<commit_message>
change the endpoint and change the visualization to the bubble chart
</commit_message>
<xml_diff>
--- a/Data Processing/ReadMe.docx
+++ b/Data Processing/ReadMe.docx
@@ -1,6 +1,6 @@
 
 <file path=word/document.xml><?xml version="1.0" encoding="utf-8"?>
-<w:document xmlns:wpc="http://schemas.microsoft.com/office/word/2010/wordprocessingCanvas" xmlns:cx="http://schemas.microsoft.com/office/drawing/2014/chartex" xmlns:mc="http://schemas.openxmlformats.org/markup-compatibility/2006" xmlns:o="urn:schemas-microsoft-com:office:office" xmlns:r="http://schemas.openxmlformats.org/officeDocument/2006/relationships" xmlns:m="http://schemas.openxmlformats.org/officeDocument/2006/math" xmlns:v="urn:schemas-microsoft-com:vml" xmlns:wp14="http://schemas.microsoft.com/office/word/2010/wordprocessingDrawing" xmlns:wp="http://schemas.openxmlformats.org/drawingml/2006/wordprocessingDrawing" xmlns:w10="urn:schemas-microsoft-com:office:word" xmlns:w="http://schemas.openxmlformats.org/wordprocessingml/2006/main" xmlns:w14="http://schemas.microsoft.com/office/word/2010/wordml" xmlns:w15="http://schemas.microsoft.com/office/word/2012/wordml" xmlns:w16se="http://schemas.microsoft.com/office/word/2015/wordml/symex" xmlns:wpg="http://schemas.microsoft.com/office/word/2010/wordprocessingGroup" xmlns:wpi="http://schemas.microsoft.com/office/word/2010/wordprocessingInk" xmlns:wne="http://schemas.microsoft.com/office/word/2006/wordml" xmlns:wps="http://schemas.microsoft.com/office/word/2010/wordprocessingShape" mc:Ignorable="w14 w15 w16se wp14">
+<w:document xmlns:wpc="http://schemas.microsoft.com/office/word/2010/wordprocessingCanvas" xmlns:cx="http://schemas.microsoft.com/office/drawing/2014/chartex" xmlns:cx1="http://schemas.microsoft.com/office/drawing/2015/9/8/chartex" xmlns:cx2="http://schemas.microsoft.com/office/drawing/2015/10/21/chartex" xmlns:cx3="http://schemas.microsoft.com/office/drawing/2016/5/9/chartex" xmlns:cx4="http://schemas.microsoft.com/office/drawing/2016/5/10/chartex" xmlns:cx5="http://schemas.microsoft.com/office/drawing/2016/5/11/chartex" xmlns:cx6="http://schemas.microsoft.com/office/drawing/2016/5/12/chartex" xmlns:cx7="http://schemas.microsoft.com/office/drawing/2016/5/13/chartex" xmlns:cx8="http://schemas.microsoft.com/office/drawing/2016/5/14/chartex" xmlns:mc="http://schemas.openxmlformats.org/markup-compatibility/2006" xmlns:aink="http://schemas.microsoft.com/office/drawing/2016/ink" xmlns:am3d="http://schemas.microsoft.com/office/drawing/2017/model3d" xmlns:o="urn:schemas-microsoft-com:office:office" xmlns:r="http://schemas.openxmlformats.org/officeDocument/2006/relationships" xmlns:m="http://schemas.openxmlformats.org/officeDocument/2006/math" xmlns:v="urn:schemas-microsoft-com:vml" xmlns:wp14="http://schemas.microsoft.com/office/word/2010/wordprocessingDrawing" xmlns:wp="http://schemas.openxmlformats.org/drawingml/2006/wordprocessingDrawing" xmlns:w10="urn:schemas-microsoft-com:office:word" xmlns:w="http://schemas.openxmlformats.org/wordprocessingml/2006/main" xmlns:w14="http://schemas.microsoft.com/office/word/2010/wordml" xmlns:w15="http://schemas.microsoft.com/office/word/2012/wordml" xmlns:w16cid="http://schemas.microsoft.com/office/word/2016/wordml/cid" xmlns:w16se="http://schemas.microsoft.com/office/word/2015/wordml/symex" xmlns:wpg="http://schemas.microsoft.com/office/word/2010/wordprocessingGroup" xmlns:wpi="http://schemas.microsoft.com/office/word/2010/wordprocessingInk" xmlns:wne="http://schemas.microsoft.com/office/word/2006/wordml" xmlns:wps="http://schemas.microsoft.com/office/word/2010/wordprocessingShape" mc:Ignorable="w14 w15 w16se w16cid wp14">
   <w:body>
     <w:sdt>
       <w:sdtPr>
@@ -3432,7 +3432,7 @@
               </mc:Choice>
               <mc:Fallback>
                 <w:pict>
-                  <v:group w14:anchorId="41A8E89F" id="Group 2" o:spid="_x0000_s1026" style="position:absolute;margin-left:0;margin-top:0;width:172.8pt;height:718.55pt;z-index:-251657216;mso-width-percent:330;mso-height-percent:950;mso-left-percent:40;mso-position-horizontal-relative:page;mso-position-vertical:center;mso-position-vertical-relative:page;mso-width-percent:330;mso-height-percent:950;mso-left-percent:40" coordsize="21945,91257" o:gfxdata="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">
+                  <v:group w14:anchorId="41A8E89F" id="Group 2" o:spid="_x0000_s1026" style="position:absolute;margin-left:0;margin-top:0;width:172.8pt;height:718.55pt;z-index:-251657216;mso-width-percent:330;mso-height-percent:950;mso-left-percent:40;mso-position-horizontal-relative:page;mso-position-vertical:center;mso-position-vertical-relative:page;mso-width-percent:330;mso-height-percent:950;mso-left-percent:40" coordsize="21945,91257" o:gfxdata="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">
                     <v:rect id="Rectangle 3" o:spid="_x0000_s1027" style="position:absolute;width:1945;height:91257;visibility:visible;mso-wrap-style:square;v-text-anchor:middle" o:gfxdata="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" fillcolor="#44546a [3215]" stroked="f" strokeweight="1pt"/>
                     <v:shapetype id="_x0000_t15" coordsize="21600,21600" o:spt="15" adj="16200" path="m@0,l,,,21600@0,21600,21600,10800xe">
                       <v:stroke joinstyle="miter"/>
@@ -3671,18 +3671,24 @@
                                         <w:sz w:val="26"/>
                                         <w:szCs w:val="26"/>
                                       </w:rPr>
-                                      <w:t xml:space="preserve">Rami </w:t>
+                                      <w:t>Rami M</w:t>
                                     </w:r>
-                                    <w:proofErr w:type="spellStart"/>
                                     <w:r>
                                       <w:rPr>
                                         <w:color w:val="4472C4" w:themeColor="accent1"/>
                                         <w:sz w:val="26"/>
                                         <w:szCs w:val="26"/>
                                       </w:rPr>
-                                      <w:t>MAzloum</w:t>
+                                      <w:t>a</w:t>
                                     </w:r>
-                                    <w:proofErr w:type="spellEnd"/>
+                                    <w:r>
+                                      <w:rPr>
+                                        <w:color w:val="4472C4" w:themeColor="accent1"/>
+                                        <w:sz w:val="26"/>
+                                        <w:szCs w:val="26"/>
+                                      </w:rPr>
+                                      <w:t>zloum</w:t>
+                                    </w:r>
                                   </w:sdtContent>
                                 </w:sdt>
                               </w:p>
@@ -3701,18 +3707,29 @@
                                   <w:spacing w:after="0"/>
                                 </w:pPr>
                                 <w:r>
-                                  <w:t>17</w:t>
+                                  <w:t>11</w:t>
                                 </w:r>
                                 <w:r>
-                                  <w:t xml:space="preserve"> January 2020</w:t>
+                                  <w:t xml:space="preserve"> </w:t>
                                 </w:r>
+                                <w:proofErr w:type="gramStart"/>
+                                <w:r>
+                                  <w:t xml:space="preserve">February </w:t>
+                                </w:r>
+                                <w:r>
+                                  <w:t xml:space="preserve"> 2020</w:t>
+                                </w:r>
+                                <w:proofErr w:type="gramEnd"/>
                               </w:p>
                               <w:p>
                                 <w:pPr>
                                   <w:spacing w:after="0"/>
                                 </w:pPr>
                                 <w:r>
-                                  <w:t>1.0</w:t>
+                                  <w:t>2</w:t>
+                                </w:r>
+                                <w:r>
+                                  <w:t>.0</w:t>
                                 </w:r>
                               </w:p>
                             </w:txbxContent>
@@ -3771,18 +3788,24 @@
                                   <w:sz w:val="26"/>
                                   <w:szCs w:val="26"/>
                                 </w:rPr>
-                                <w:t xml:space="preserve">Rami </w:t>
+                                <w:t>Rami M</w:t>
                               </w:r>
-                              <w:proofErr w:type="spellStart"/>
                               <w:r>
                                 <w:rPr>
                                   <w:color w:val="4472C4" w:themeColor="accent1"/>
                                   <w:sz w:val="26"/>
                                   <w:szCs w:val="26"/>
                                 </w:rPr>
-                                <w:t>MAzloum</w:t>
+                                <w:t>a</w:t>
                               </w:r>
-                              <w:proofErr w:type="spellEnd"/>
+                              <w:r>
+                                <w:rPr>
+                                  <w:color w:val="4472C4" w:themeColor="accent1"/>
+                                  <w:sz w:val="26"/>
+                                  <w:szCs w:val="26"/>
+                                </w:rPr>
+                                <w:t>zloum</w:t>
+                              </w:r>
                             </w:sdtContent>
                           </w:sdt>
                         </w:p>
@@ -3801,18 +3824,29 @@
                             <w:spacing w:after="0"/>
                           </w:pPr>
                           <w:r>
-                            <w:t>17</w:t>
+                            <w:t>11</w:t>
                           </w:r>
                           <w:r>
-                            <w:t xml:space="preserve"> January 2020</w:t>
+                            <w:t xml:space="preserve"> </w:t>
                           </w:r>
+                          <w:proofErr w:type="gramStart"/>
+                          <w:r>
+                            <w:t xml:space="preserve">February </w:t>
+                          </w:r>
+                          <w:r>
+                            <w:t xml:space="preserve"> 2020</w:t>
+                          </w:r>
+                          <w:proofErr w:type="gramEnd"/>
                         </w:p>
                         <w:p>
                           <w:pPr>
                             <w:spacing w:after="0"/>
                           </w:pPr>
                           <w:r>
-                            <w:t>1.0</w:t>
+                            <w:t>2</w:t>
+                          </w:r>
+                          <w:r>
+                            <w:t>.0</w:t>
                           </w:r>
                         </w:p>
                       </w:txbxContent>
@@ -3910,15 +3944,6 @@
                                       </w:rPr>
                                       <w:t>Data processing</w:t>
                                     </w:r>
-                                    <w:r>
-                                      <w:rPr>
-                                        <w:rFonts w:asciiTheme="majorHAnsi" w:eastAsiaTheme="majorEastAsia" w:hAnsiTheme="majorHAnsi" w:cstheme="majorBidi"/>
-                                        <w:color w:val="262626" w:themeColor="text1" w:themeTint="D9"/>
-                                        <w:sz w:val="72"/>
-                                        <w:szCs w:val="72"/>
-                                      </w:rPr>
-                                      <w:t xml:space="preserve"> </w:t>
-                                    </w:r>
                                   </w:sdtContent>
                                 </w:sdt>
                               </w:p>
@@ -3941,7 +3966,6 @@
                                     <w:alias w:val="Subtitle"/>
                                     <w:tag w:val=""/>
                                     <w:id w:val="-1148361611"/>
-                                    <w:showingPlcHdr/>
                                     <w:dataBinding w:prefixMappings="xmlns:ns0='http://purl.org/dc/elements/1.1/' xmlns:ns1='http://schemas.openxmlformats.org/package/2006/metadata/core-properties' " w:xpath="/ns1:coreProperties[1]/ns0:subject[1]" w:storeItemID="{6C3C8BC8-F283-45AE-878A-BAB7291924A1}"/>
                                     <w:text/>
                                   </w:sdtPr>
@@ -3953,7 +3977,7 @@
                                         <w:sz w:val="36"/>
                                         <w:szCs w:val="36"/>
                                       </w:rPr>
-                                      <w:t>[Document subtitle]</w:t>
+                                      <w:t>Building API and visual the data from it</w:t>
                                     </w:r>
                                   </w:sdtContent>
                                 </w:sdt>
@@ -4017,15 +4041,6 @@
                                 </w:rPr>
                                 <w:t>Data processing</w:t>
                               </w:r>
-                              <w:r>
-                                <w:rPr>
-                                  <w:rFonts w:asciiTheme="majorHAnsi" w:eastAsiaTheme="majorEastAsia" w:hAnsiTheme="majorHAnsi" w:cstheme="majorBidi"/>
-                                  <w:color w:val="262626" w:themeColor="text1" w:themeTint="D9"/>
-                                  <w:sz w:val="72"/>
-                                  <w:szCs w:val="72"/>
-                                </w:rPr>
-                                <w:t xml:space="preserve"> </w:t>
-                              </w:r>
                             </w:sdtContent>
                           </w:sdt>
                         </w:p>
@@ -4048,7 +4063,6 @@
                               <w:alias w:val="Subtitle"/>
                               <w:tag w:val=""/>
                               <w:id w:val="-1148361611"/>
-                              <w:showingPlcHdr/>
                               <w:dataBinding w:prefixMappings="xmlns:ns0='http://purl.org/dc/elements/1.1/' xmlns:ns1='http://schemas.openxmlformats.org/package/2006/metadata/core-properties' " w:xpath="/ns1:coreProperties[1]/ns0:subject[1]" w:storeItemID="{6C3C8BC8-F283-45AE-878A-BAB7291924A1}"/>
                               <w:text/>
                             </w:sdtPr>
@@ -4060,7 +4074,7 @@
                                   <w:sz w:val="36"/>
                                   <w:szCs w:val="36"/>
                                 </w:rPr>
-                                <w:t>[Document subtitle]</w:t>
+                                <w:t>Building API and visual the data from it</w:t>
                               </w:r>
                             </w:sdtContent>
                           </w:sdt>
@@ -4077,6 +4091,8 @@
             <w:br w:type="page"/>
           </w:r>
         </w:p>
+        <w:bookmarkStart w:id="0" w:name="_GoBack" w:displacedByCustomXml="next"/>
+        <w:bookmarkEnd w:id="0" w:displacedByCustomXml="next"/>
       </w:sdtContent>
     </w:sdt>
     <w:sdt>
@@ -4108,8 +4124,6 @@
           <w:r>
             <w:t>Contents</w:t>
           </w:r>
-          <w:bookmarkStart w:id="0" w:name="_GoBack"/>
-          <w:bookmarkEnd w:id="0"/>
         </w:p>
         <w:p>
           <w:pPr>
@@ -4131,7 +4145,7 @@
           <w:r>
             <w:fldChar w:fldCharType="separate"/>
           </w:r>
-          <w:hyperlink w:anchor="_Toc30169058" w:history="1">
+          <w:hyperlink w:anchor="_Toc32313790" w:history="1">
             <w:r>
               <w:rPr>
                 <w:rStyle w:val="Hyperlink"/>
@@ -4158,7 +4172,7 @@
                 <w:noProof/>
                 <w:webHidden/>
               </w:rPr>
-              <w:instrText xml:space="preserve"> PAGEREF _Toc30169058 \h </w:instrText>
+              <w:instrText xml:space="preserve"> PAGEREF _Toc32313790 \h </w:instrText>
             </w:r>
             <w:r>
               <w:rPr>
@@ -4200,13 +4214,13 @@
               <w:noProof/>
             </w:rPr>
           </w:pPr>
-          <w:hyperlink w:anchor="_Toc30169059" w:history="1">
+          <w:hyperlink w:anchor="_Toc32313791" w:history="1">
             <w:r>
               <w:rPr>
                 <w:rStyle w:val="Hyperlink"/>
                 <w:noProof/>
               </w:rPr>
-              <w:t>Building API</w:t>
+              <w:t>Why using Node JS to create API?</w:t>
             </w:r>
             <w:r>
               <w:rPr>
@@ -4227,7 +4241,214 @@
                 <w:noProof/>
                 <w:webHidden/>
               </w:rPr>
-              <w:instrText xml:space="preserve"> PAGEREF _Toc30169059 \h </w:instrText>
+              <w:instrText xml:space="preserve"> PAGEREF _Toc32313791 \h </w:instrText>
+            </w:r>
+            <w:r>
+              <w:rPr>
+                <w:noProof/>
+                <w:webHidden/>
+              </w:rPr>
+            </w:r>
+            <w:r>
+              <w:rPr>
+                <w:noProof/>
+                <w:webHidden/>
+              </w:rPr>
+              <w:fldChar w:fldCharType="separate"/>
+            </w:r>
+            <w:r>
+              <w:rPr>
+                <w:noProof/>
+                <w:webHidden/>
+              </w:rPr>
+              <w:t>2</w:t>
+            </w:r>
+            <w:r>
+              <w:rPr>
+                <w:noProof/>
+                <w:webHidden/>
+              </w:rPr>
+              <w:fldChar w:fldCharType="end"/>
+            </w:r>
+          </w:hyperlink>
+        </w:p>
+        <w:p>
+          <w:pPr>
+            <w:pStyle w:val="TOC2"/>
+            <w:tabs>
+              <w:tab w:val="right" w:leader="dot" w:pos="9016"/>
+            </w:tabs>
+            <w:rPr>
+              <w:rFonts w:eastAsiaTheme="minorEastAsia"/>
+              <w:noProof/>
+            </w:rPr>
+          </w:pPr>
+          <w:hyperlink w:anchor="_Toc32313792" w:history="1">
+            <w:r>
+              <w:rPr>
+                <w:rStyle w:val="Hyperlink"/>
+                <w:noProof/>
+              </w:rPr>
+              <w:t>The Pros of Node.js</w:t>
+            </w:r>
+            <w:r>
+              <w:rPr>
+                <w:noProof/>
+                <w:webHidden/>
+              </w:rPr>
+              <w:tab/>
+            </w:r>
+            <w:r>
+              <w:rPr>
+                <w:noProof/>
+                <w:webHidden/>
+              </w:rPr>
+              <w:fldChar w:fldCharType="begin"/>
+            </w:r>
+            <w:r>
+              <w:rPr>
+                <w:noProof/>
+                <w:webHidden/>
+              </w:rPr>
+              <w:instrText xml:space="preserve"> PAGEREF _Toc32313792 \h </w:instrText>
+            </w:r>
+            <w:r>
+              <w:rPr>
+                <w:noProof/>
+                <w:webHidden/>
+              </w:rPr>
+            </w:r>
+            <w:r>
+              <w:rPr>
+                <w:noProof/>
+                <w:webHidden/>
+              </w:rPr>
+              <w:fldChar w:fldCharType="separate"/>
+            </w:r>
+            <w:r>
+              <w:rPr>
+                <w:noProof/>
+                <w:webHidden/>
+              </w:rPr>
+              <w:t>2</w:t>
+            </w:r>
+            <w:r>
+              <w:rPr>
+                <w:noProof/>
+                <w:webHidden/>
+              </w:rPr>
+              <w:fldChar w:fldCharType="end"/>
+            </w:r>
+          </w:hyperlink>
+        </w:p>
+        <w:p>
+          <w:pPr>
+            <w:pStyle w:val="TOC2"/>
+            <w:tabs>
+              <w:tab w:val="right" w:leader="dot" w:pos="9016"/>
+            </w:tabs>
+            <w:rPr>
+              <w:rFonts w:eastAsiaTheme="minorEastAsia"/>
+              <w:noProof/>
+            </w:rPr>
+          </w:pPr>
+          <w:hyperlink w:anchor="_Toc32313793" w:history="1">
+            <w:r>
+              <w:rPr>
+                <w:rStyle w:val="Hyperlink"/>
+                <w:noProof/>
+              </w:rPr>
+              <w:t>The Drawbacks of Node.js</w:t>
+            </w:r>
+            <w:r>
+              <w:rPr>
+                <w:noProof/>
+                <w:webHidden/>
+              </w:rPr>
+              <w:tab/>
+            </w:r>
+            <w:r>
+              <w:rPr>
+                <w:noProof/>
+                <w:webHidden/>
+              </w:rPr>
+              <w:fldChar w:fldCharType="begin"/>
+            </w:r>
+            <w:r>
+              <w:rPr>
+                <w:noProof/>
+                <w:webHidden/>
+              </w:rPr>
+              <w:instrText xml:space="preserve"> PAGEREF _Toc32313793 \h </w:instrText>
+            </w:r>
+            <w:r>
+              <w:rPr>
+                <w:noProof/>
+                <w:webHidden/>
+              </w:rPr>
+            </w:r>
+            <w:r>
+              <w:rPr>
+                <w:noProof/>
+                <w:webHidden/>
+              </w:rPr>
+              <w:fldChar w:fldCharType="separate"/>
+            </w:r>
+            <w:r>
+              <w:rPr>
+                <w:noProof/>
+                <w:webHidden/>
+              </w:rPr>
+              <w:t>2</w:t>
+            </w:r>
+            <w:r>
+              <w:rPr>
+                <w:noProof/>
+                <w:webHidden/>
+              </w:rPr>
+              <w:fldChar w:fldCharType="end"/>
+            </w:r>
+          </w:hyperlink>
+        </w:p>
+        <w:p>
+          <w:pPr>
+            <w:pStyle w:val="TOC2"/>
+            <w:tabs>
+              <w:tab w:val="right" w:leader="dot" w:pos="9016"/>
+            </w:tabs>
+            <w:rPr>
+              <w:rFonts w:eastAsiaTheme="minorEastAsia"/>
+              <w:noProof/>
+            </w:rPr>
+          </w:pPr>
+          <w:hyperlink w:anchor="_Toc32313794" w:history="1">
+            <w:r>
+              <w:rPr>
+                <w:rStyle w:val="Hyperlink"/>
+                <w:noProof/>
+              </w:rPr>
+              <w:t>The Conclusion</w:t>
+            </w:r>
+            <w:r>
+              <w:rPr>
+                <w:noProof/>
+                <w:webHidden/>
+              </w:rPr>
+              <w:tab/>
+            </w:r>
+            <w:r>
+              <w:rPr>
+                <w:noProof/>
+                <w:webHidden/>
+              </w:rPr>
+              <w:fldChar w:fldCharType="begin"/>
+            </w:r>
+            <w:r>
+              <w:rPr>
+                <w:noProof/>
+                <w:webHidden/>
+              </w:rPr>
+              <w:instrText xml:space="preserve"> PAGEREF _Toc32313794 \h </w:instrText>
             </w:r>
             <w:r>
               <w:rPr>
@@ -4269,13 +4490,13 @@
               <w:noProof/>
             </w:rPr>
           </w:pPr>
-          <w:hyperlink w:anchor="_Toc30169060" w:history="1">
+          <w:hyperlink w:anchor="_Toc32313795" w:history="1">
             <w:r>
               <w:rPr>
                 <w:rStyle w:val="Hyperlink"/>
                 <w:noProof/>
               </w:rPr>
-              <w:t>Error Handling</w:t>
+              <w:t>Why using JavaScript for visualization?</w:t>
             </w:r>
             <w:r>
               <w:rPr>
@@ -4296,7 +4517,7 @@
                 <w:noProof/>
                 <w:webHidden/>
               </w:rPr>
-              <w:instrText xml:space="preserve"> PAGEREF _Toc30169060 \h </w:instrText>
+              <w:instrText xml:space="preserve"> PAGEREF _Toc32313795 \h </w:instrText>
             </w:r>
             <w:r>
               <w:rPr>
@@ -4316,7 +4537,7 @@
                 <w:noProof/>
                 <w:webHidden/>
               </w:rPr>
-              <w:t>4</w:t>
+              <w:t>3</w:t>
             </w:r>
             <w:r>
               <w:rPr>
@@ -4338,13 +4559,13 @@
               <w:noProof/>
             </w:rPr>
           </w:pPr>
-          <w:hyperlink w:anchor="_Toc30169061" w:history="1">
+          <w:hyperlink w:anchor="_Toc32313796" w:history="1">
             <w:r>
               <w:rPr>
                 <w:rStyle w:val="Hyperlink"/>
                 <w:noProof/>
               </w:rPr>
-              <w:t>Handling request</w:t>
+              <w:t>Why using Chart JS Library ?</w:t>
             </w:r>
             <w:r>
               <w:rPr>
@@ -4365,7 +4586,7 @@
                 <w:noProof/>
                 <w:webHidden/>
               </w:rPr>
-              <w:instrText xml:space="preserve"> PAGEREF _Toc30169061 \h </w:instrText>
+              <w:instrText xml:space="preserve"> PAGEREF _Toc32313796 \h </w:instrText>
             </w:r>
             <w:r>
               <w:rPr>
@@ -4385,7 +4606,7 @@
                 <w:noProof/>
                 <w:webHidden/>
               </w:rPr>
-              <w:t>5</w:t>
+              <w:t>3</w:t>
             </w:r>
             <w:r>
               <w:rPr>
@@ -4407,13 +4628,13 @@
               <w:noProof/>
             </w:rPr>
           </w:pPr>
-          <w:hyperlink w:anchor="_Toc30169062" w:history="1">
+          <w:hyperlink w:anchor="_Toc32313797" w:history="1">
             <w:r>
               <w:rPr>
                 <w:rStyle w:val="Hyperlink"/>
                 <w:noProof/>
               </w:rPr>
-              <w:t>Database linkage</w:t>
+              <w:t>How to start the project?</w:t>
             </w:r>
             <w:r>
               <w:rPr>
@@ -4434,7 +4655,7 @@
                 <w:noProof/>
                 <w:webHidden/>
               </w:rPr>
-              <w:instrText xml:space="preserve"> PAGEREF _Toc30169062 \h </w:instrText>
+              <w:instrText xml:space="preserve"> PAGEREF _Toc32313797 \h </w:instrText>
             </w:r>
             <w:r>
               <w:rPr>
@@ -4454,7 +4675,7 @@
                 <w:noProof/>
                 <w:webHidden/>
               </w:rPr>
-              <w:t>6</w:t>
+              <w:t>4</w:t>
             </w:r>
             <w:r>
               <w:rPr>
@@ -4467,7 +4688,7 @@
         </w:p>
         <w:p>
           <w:pPr>
-            <w:pStyle w:val="TOC1"/>
+            <w:pStyle w:val="TOC2"/>
             <w:tabs>
               <w:tab w:val="right" w:leader="dot" w:pos="9016"/>
             </w:tabs>
@@ -4476,13 +4697,13 @@
               <w:noProof/>
             </w:rPr>
           </w:pPr>
-          <w:hyperlink w:anchor="_Toc30169063" w:history="1">
+          <w:hyperlink w:anchor="_Toc32313798" w:history="1">
             <w:r>
               <w:rPr>
                 <w:rStyle w:val="Hyperlink"/>
                 <w:noProof/>
               </w:rPr>
-              <w:t>Data visualization</w:t>
+              <w:t>requirement</w:t>
             </w:r>
             <w:r>
               <w:rPr>
@@ -4503,7 +4724,7 @@
                 <w:noProof/>
                 <w:webHidden/>
               </w:rPr>
-              <w:instrText xml:space="preserve"> PAGEREF _Toc30169063 \h </w:instrText>
+              <w:instrText xml:space="preserve"> PAGEREF _Toc32313798 \h </w:instrText>
             </w:r>
             <w:r>
               <w:rPr>
@@ -4523,7 +4744,7 @@
                 <w:noProof/>
                 <w:webHidden/>
               </w:rPr>
-              <w:t>6</w:t>
+              <w:t>4</w:t>
             </w:r>
             <w:r>
               <w:rPr>
@@ -4536,7 +4757,7 @@
         </w:p>
         <w:p>
           <w:pPr>
-            <w:pStyle w:val="TOC1"/>
+            <w:pStyle w:val="TOC2"/>
             <w:tabs>
               <w:tab w:val="right" w:leader="dot" w:pos="9016"/>
             </w:tabs>
@@ -4545,13 +4766,13 @@
               <w:noProof/>
             </w:rPr>
           </w:pPr>
-          <w:hyperlink w:anchor="_Toc30169064" w:history="1">
+          <w:hyperlink w:anchor="_Toc32313799" w:history="1">
             <w:r>
               <w:rPr>
                 <w:rStyle w:val="Hyperlink"/>
                 <w:noProof/>
               </w:rPr>
-              <w:t>Running the code</w:t>
+              <w:t>Instruction</w:t>
             </w:r>
             <w:r>
               <w:rPr>
@@ -4572,7 +4793,7 @@
                 <w:noProof/>
                 <w:webHidden/>
               </w:rPr>
-              <w:instrText xml:space="preserve"> PAGEREF _Toc30169064 \h </w:instrText>
+              <w:instrText xml:space="preserve"> PAGEREF _Toc32313799 \h </w:instrText>
             </w:r>
             <w:r>
               <w:rPr>
@@ -4592,7 +4813,7 @@
                 <w:noProof/>
                 <w:webHidden/>
               </w:rPr>
-              <w:t>6</w:t>
+              <w:t>4</w:t>
             </w:r>
             <w:r>
               <w:rPr>
@@ -4645,220 +4866,239 @@
       <w:pPr>
         <w:pStyle w:val="Heading1"/>
       </w:pPr>
-      <w:bookmarkStart w:id="1" w:name="_Toc30169058"/>
-      <w:r>
-        <w:lastRenderedPageBreak/>
+      <w:bookmarkStart w:id="1" w:name="_Toc32313790"/>
+      <w:r>
         <w:t>Introduction</w:t>
       </w:r>
       <w:bookmarkEnd w:id="1"/>
+    </w:p>
+    <w:p>
+      <w:r>
+        <w:t xml:space="preserve">For this project, we will build an </w:t>
+      </w:r>
+      <w:r>
+        <w:rPr>
+          <w:b/>
+          <w:bCs/>
+        </w:rPr>
+        <w:t>application programming interface</w:t>
+      </w:r>
+      <w:r>
+        <w:t xml:space="preserve"> (API )</w:t>
+      </w:r>
+      <w:r>
+        <w:t xml:space="preserve"> </w:t>
+      </w:r>
+      <w:r>
+        <w:t xml:space="preserve">using Node JS to get information from our movie database that we had to create and later we will visuals the results from the API as a graph using JavaScript and Chart </w:t>
+      </w:r>
+      <w:r>
+        <w:t>Js</w:t>
+      </w:r>
+      <w:r>
+        <w:t xml:space="preserve"> library </w:t>
+      </w:r>
+      <w:r>
+        <w:t>.</w:t>
+      </w:r>
     </w:p>
     <w:p/>
     <w:p>
-      <w:r>
-        <w:t xml:space="preserve">This project has a visualization of alcohol compassion for Eupen countries passed on the user choose represented by a pie chart. </w:t>
-      </w:r>
-      <w:r>
-        <w:t>Also,</w:t>
-      </w:r>
-      <w:r>
-        <w:t xml:space="preserve"> visualization of the reelection between alcohol usage level, freedom level and the number of LGBT people in each EU country.  </w:t>
-      </w:r>
-    </w:p>
-    <w:p>
-      <w:r>
-        <w:t xml:space="preserve">This project is using nod.je to create the </w:t>
-      </w:r>
-      <w:r>
-        <w:t>REST</w:t>
-      </w:r>
-      <w:r>
-        <w:t xml:space="preserve"> API which is linked into database has all the data are needed to give a valuable data.  In ideation to JSON XML has been used, therefor there are two methods to provide data. </w:t>
-      </w:r>
-    </w:p>
-    <w:p>
-      <w:r>
-        <w:t xml:space="preserve">In order to visuals the data which has been created by json or xml, Python has been used to consume this data and visuals it in pie chart and bubble chart. </w:t>
-      </w:r>
-    </w:p>
-    <w:p>
-      <w:r>
-        <w:t>In</w:t>
-      </w:r>
-      <w:r>
-        <w:t xml:space="preserve"> addition,</w:t>
-      </w:r>
-      <w:r>
-        <w:t xml:space="preserve"> </w:t>
-      </w:r>
-      <w:r>
-        <w:t xml:space="preserve">the REST API proved a functionality of POST, </w:t>
-      </w:r>
-      <w:r>
-        <w:rPr>
-          <w:caps/>
-        </w:rPr>
-        <w:t>delete</w:t>
-      </w:r>
-      <w:r>
-        <w:t xml:space="preserve"> and UPDETE the database which is linked to.</w:t>
-      </w:r>
-    </w:p>
-    <w:p>
       <w:pPr>
         <w:pStyle w:val="Heading1"/>
       </w:pPr>
-      <w:bookmarkStart w:id="2" w:name="_Toc30169059"/>
-      <w:r>
-        <w:t>Building API</w:t>
+      <w:bookmarkStart w:id="2" w:name="_Toc32313791"/>
+      <w:r>
+        <w:t>Why using Node JS to create API?</w:t>
       </w:r>
       <w:bookmarkEnd w:id="2"/>
     </w:p>
     <w:p>
-      <w:r>
-        <w:t xml:space="preserve">In order to build the API, you need to install </w:t>
-      </w:r>
-      <w:proofErr w:type="spellStart"/>
-      <w:r>
-        <w:t>N</w:t>
-      </w:r>
-      <w:r>
-        <w:t>odjs</w:t>
-      </w:r>
-      <w:proofErr w:type="spellEnd"/>
-      <w:r>
-        <w:t xml:space="preserve"> form </w:t>
-      </w:r>
-      <w:hyperlink r:id="rId8" w:history="1">
-        <w:proofErr w:type="spellStart"/>
-        <w:r>
-          <w:rPr>
-            <w:rStyle w:val="Hyperlink"/>
-          </w:rPr>
-          <w:t>hier</w:t>
-        </w:r>
-        <w:proofErr w:type="spellEnd"/>
-      </w:hyperlink>
-      <w:r>
-        <w:t xml:space="preserve">, download the last version. While its installing creates a new folder where you make the project. </w:t>
+      <w:pPr>
+        <w:pStyle w:val="NormalWeb"/>
+        <w:shd w:val="clear" w:color="auto" w:fill="FFFFFF"/>
+        <w:spacing w:before="0" w:beforeAutospacing="0" w:after="360" w:afterAutospacing="0"/>
+        <w:rPr>
+          <w:rFonts w:asciiTheme="minorHAnsi" w:eastAsiaTheme="minorHAnsi" w:hAnsiTheme="minorHAnsi" w:cstheme="minorBidi"/>
+          <w:sz w:val="22"/>
+          <w:szCs w:val="22"/>
+        </w:rPr>
+      </w:pPr>
+      <w:r>
+        <w:rPr>
+          <w:rFonts w:asciiTheme="minorHAnsi" w:eastAsiaTheme="minorHAnsi" w:hAnsiTheme="minorHAnsi" w:cstheme="minorBidi"/>
+          <w:sz w:val="22"/>
+          <w:szCs w:val="22"/>
+        </w:rPr>
+        <w:t xml:space="preserve">the simplest definition of Node.js is that it is a </w:t>
+      </w:r>
+      <w:r>
+        <w:rPr>
+          <w:rFonts w:asciiTheme="minorHAnsi" w:eastAsiaTheme="minorHAnsi" w:hAnsiTheme="minorHAnsi" w:cstheme="minorBidi"/>
+          <w:sz w:val="22"/>
+          <w:szCs w:val="22"/>
+        </w:rPr>
+        <w:t>JavaScript</w:t>
+      </w:r>
+      <w:r>
+        <w:rPr>
+          <w:rFonts w:asciiTheme="minorHAnsi" w:eastAsiaTheme="minorHAnsi" w:hAnsiTheme="minorHAnsi" w:cstheme="minorBidi"/>
+          <w:sz w:val="22"/>
+          <w:szCs w:val="22"/>
+        </w:rPr>
+        <w:t xml:space="preserve"> run-time environment that helps in the execution of JavaScript code server-side. It is an open–source cross-platform JavaScript that helps in the development of real-time network application.</w:t>
       </w:r>
     </w:p>
     <w:p>
-      <w:r>
-        <w:t xml:space="preserve">In your </w:t>
-      </w:r>
-      <w:r>
-        <w:t>command Prompt</w:t>
-      </w:r>
-      <w:r>
-        <w:t xml:space="preserve"> enter the file you </w:t>
-      </w:r>
-      <w:proofErr w:type="spellStart"/>
-      <w:r>
-        <w:t>creeted</w:t>
-      </w:r>
-      <w:proofErr w:type="spellEnd"/>
-      <w:r>
-        <w:t xml:space="preserve"> by inter the command: </w:t>
-      </w:r>
-      <w:proofErr w:type="spellStart"/>
-      <w:r>
+      <w:pPr>
+        <w:pStyle w:val="NormalWeb"/>
+        <w:shd w:val="clear" w:color="auto" w:fill="FFFFFF"/>
+        <w:spacing w:before="0" w:beforeAutospacing="0" w:after="360" w:afterAutospacing="0"/>
         <w:rPr>
-          <w:highlight w:val="lightGray"/>
+          <w:rFonts w:asciiTheme="minorHAnsi" w:eastAsiaTheme="minorHAnsi" w:hAnsiTheme="minorHAnsi" w:cstheme="minorBidi"/>
+          <w:sz w:val="22"/>
+          <w:szCs w:val="22"/>
         </w:rPr>
-        <w:t>mkdir</w:t>
-      </w:r>
-      <w:proofErr w:type="spellEnd"/>
+      </w:pPr>
       <w:r>
         <w:rPr>
-          <w:highlight w:val="lightGray"/>
+          <w:rFonts w:asciiTheme="minorHAnsi" w:eastAsiaTheme="minorHAnsi" w:hAnsiTheme="minorHAnsi" w:cstheme="minorBidi"/>
+          <w:sz w:val="22"/>
+          <w:szCs w:val="22"/>
         </w:rPr>
-        <w:t xml:space="preserve"> filename</w:t>
-      </w:r>
-      <w:r>
-        <w:t xml:space="preserve">. Install </w:t>
-      </w:r>
-      <w:proofErr w:type="spellStart"/>
-      <w:r>
-        <w:t>N</w:t>
-      </w:r>
-      <w:r>
-        <w:t>odjs</w:t>
-      </w:r>
-      <w:proofErr w:type="spellEnd"/>
-      <w:r>
-        <w:t xml:space="preserve"> </w:t>
-      </w:r>
-      <w:r>
-        <w:t xml:space="preserve">by inserting: </w:t>
-      </w:r>
-      <w:proofErr w:type="spellStart"/>
+        <w:t xml:space="preserve">It offers the developers </w:t>
+      </w:r>
+      <w:proofErr w:type="gramStart"/>
       <w:r>
         <w:rPr>
-          <w:highlight w:val="lightGray"/>
+          <w:rFonts w:asciiTheme="minorHAnsi" w:eastAsiaTheme="minorHAnsi" w:hAnsiTheme="minorHAnsi" w:cstheme="minorBidi"/>
+          <w:sz w:val="22"/>
+          <w:szCs w:val="22"/>
         </w:rPr>
-        <w:t>npm</w:t>
-      </w:r>
-      <w:proofErr w:type="spellEnd"/>
+        <w:t>event-driven</w:t>
+      </w:r>
+      <w:proofErr w:type="gramEnd"/>
       <w:r>
         <w:rPr>
-          <w:highlight w:val="lightGray"/>
+          <w:rFonts w:asciiTheme="minorHAnsi" w:eastAsiaTheme="minorHAnsi" w:hAnsiTheme="minorHAnsi" w:cstheme="minorBidi"/>
+          <w:sz w:val="22"/>
+          <w:szCs w:val="22"/>
         </w:rPr>
-        <w:t xml:space="preserve"> </w:t>
-      </w:r>
-      <w:proofErr w:type="spellStart"/>
-      <w:r>
-        <w:rPr>
-          <w:highlight w:val="lightGray"/>
-        </w:rPr>
-        <w:t>init</w:t>
-      </w:r>
-      <w:r>
-        <w:t>.</w:t>
-      </w:r>
-      <w:proofErr w:type="spellEnd"/>
-      <w:r>
-        <w:t xml:space="preserve"> Then give it a </w:t>
-      </w:r>
-      <w:r>
-        <w:t>package name</w:t>
-      </w:r>
-      <w:r>
-        <w:t xml:space="preserve">, </w:t>
-      </w:r>
-      <w:r>
-        <w:t>description</w:t>
-      </w:r>
-      <w:r>
-        <w:t xml:space="preserve">, and then keep pressing enter until it reaches </w:t>
-      </w:r>
-      <w:r>
-        <w:t>Is this OK</w:t>
-      </w:r>
-      <w:r>
-        <w:t xml:space="preserve">? Type yes. Now chose </w:t>
-      </w:r>
-      <w:proofErr w:type="gramStart"/>
-      <w:r>
-        <w:t>a</w:t>
-      </w:r>
-      <w:proofErr w:type="gramEnd"/>
-      <w:r>
-        <w:t xml:space="preserve"> editor and open the file you created, I’m using Visual Studio Code</w:t>
-      </w:r>
-      <w:r>
-        <w:t xml:space="preserve">. Check the example below. </w:t>
+        <w:t xml:space="preserve"> I/O APIs and asynchronous. It can also interpret JavaScript code via Google’s V8 JavaScript engine.</w:t>
       </w:r>
     </w:p>
     <w:p>
-      <w:r>
+      <w:pPr>
+        <w:pStyle w:val="NormalWeb"/>
+        <w:shd w:val="clear" w:color="auto" w:fill="FFFFFF"/>
+        <w:spacing w:before="0" w:beforeAutospacing="0" w:after="360" w:afterAutospacing="0"/>
         <w:rPr>
+          <w:rFonts w:asciiTheme="minorHAnsi" w:eastAsiaTheme="minorHAnsi" w:hAnsiTheme="minorHAnsi" w:cstheme="minorBidi"/>
+          <w:sz w:val="22"/>
+          <w:szCs w:val="22"/>
+        </w:rPr>
+      </w:pPr>
+      <w:r>
+        <w:rPr>
+          <w:rFonts w:asciiTheme="minorHAnsi" w:eastAsiaTheme="minorHAnsi" w:hAnsiTheme="minorHAnsi" w:cstheme="minorBidi"/>
+          <w:sz w:val="22"/>
+          <w:szCs w:val="22"/>
+        </w:rPr>
+        <w:t xml:space="preserve">Moreover, it operates on a single threaded </w:t>
+      </w:r>
+      <w:proofErr w:type="gramStart"/>
+      <w:r>
+        <w:rPr>
+          <w:rFonts w:asciiTheme="minorHAnsi" w:eastAsiaTheme="minorHAnsi" w:hAnsiTheme="minorHAnsi" w:cstheme="minorBidi"/>
+          <w:sz w:val="22"/>
+          <w:szCs w:val="22"/>
+        </w:rPr>
+        <w:t>event based</w:t>
+      </w:r>
+      <w:proofErr w:type="gramEnd"/>
+      <w:r>
+        <w:rPr>
+          <w:rFonts w:asciiTheme="minorHAnsi" w:eastAsiaTheme="minorHAnsi" w:hAnsiTheme="minorHAnsi" w:cstheme="minorBidi"/>
+          <w:sz w:val="22"/>
+          <w:szCs w:val="22"/>
+        </w:rPr>
+        <w:t xml:space="preserve"> loop to make all executions non-blocking. However, you cannot consider Node.js as not a framework and it has nothing to do with the PHP, .NET or JAVA.</w:t>
+      </w:r>
+    </w:p>
+    <w:p>
+      <w:pPr>
+        <w:pStyle w:val="NormalWeb"/>
+        <w:shd w:val="clear" w:color="auto" w:fill="FFFFFF"/>
+        <w:spacing w:before="0" w:beforeAutospacing="0" w:after="360" w:afterAutospacing="0"/>
+        <w:rPr>
+          <w:rFonts w:asciiTheme="minorHAnsi" w:eastAsiaTheme="minorHAnsi" w:hAnsiTheme="minorHAnsi" w:cstheme="minorBidi"/>
+          <w:sz w:val="22"/>
+          <w:szCs w:val="22"/>
+        </w:rPr>
+      </w:pPr>
+      <w:r>
+        <w:rPr>
+          <w:rFonts w:asciiTheme="minorHAnsi" w:eastAsiaTheme="minorHAnsi" w:hAnsiTheme="minorHAnsi" w:cstheme="minorBidi"/>
+          <w:sz w:val="22"/>
+          <w:szCs w:val="22"/>
+        </w:rPr>
+        <w:t>Let’s get down to the major benefits and drawbacks of using the Node.js as server-side programming.</w:t>
+      </w:r>
+    </w:p>
+    <w:p>
+      <w:pPr>
+        <w:pStyle w:val="Heading2"/>
+      </w:pPr>
+      <w:bookmarkStart w:id="3" w:name="_Toc32313792"/>
+      <w:r>
+        <w:t>T</w:t>
+      </w:r>
+      <w:r>
+        <w:t>he Pros of Node.js</w:t>
+      </w:r>
+      <w:bookmarkEnd w:id="3"/>
+    </w:p>
+    <w:p>
+      <w:pPr>
+        <w:pStyle w:val="NormalWeb"/>
+        <w:shd w:val="clear" w:color="auto" w:fill="FFFFFF"/>
+        <w:spacing w:before="0" w:beforeAutospacing="0" w:after="360" w:afterAutospacing="0"/>
+        <w:rPr>
+          <w:rFonts w:asciiTheme="minorHAnsi" w:eastAsiaTheme="minorHAnsi" w:hAnsiTheme="minorHAnsi" w:cstheme="minorBidi"/>
+          <w:sz w:val="22"/>
+          <w:szCs w:val="22"/>
+        </w:rPr>
+      </w:pPr>
+      <w:r>
+        <w:rPr>
+          <w:rFonts w:asciiTheme="minorHAnsi" w:eastAsiaTheme="minorHAnsi" w:hAnsiTheme="minorHAnsi" w:cstheme="minorBidi"/>
+          <w:sz w:val="22"/>
+          <w:szCs w:val="22"/>
+        </w:rPr>
+        <w:t>Let’s get down to the major advantages of using Node.js as server-side programming:</w:t>
+      </w:r>
+    </w:p>
+    <w:p>
+      <w:pPr>
+        <w:pStyle w:val="NormalWeb"/>
+        <w:shd w:val="clear" w:color="auto" w:fill="FFFFFF"/>
+        <w:spacing w:before="0" w:beforeAutospacing="0" w:after="360" w:afterAutospacing="0"/>
+        <w:rPr>
+          <w:rFonts w:ascii="Cabin" w:hAnsi="Cabin"/>
+          <w:color w:val="5E5E5E"/>
+        </w:rPr>
+      </w:pPr>
+      <w:r>
+        <w:rPr>
+          <w:rFonts w:ascii="Cabin" w:hAnsi="Cabin"/>
           <w:noProof/>
+          <w:color w:val="5E5E5E"/>
         </w:rPr>
         <w:drawing>
-          <wp:inline distT="0" distB="0" distL="0" distR="0" wp14:anchorId="5455B2C1" wp14:editId="76B780A9">
-            <wp:extent cx="5731510" cy="2376170"/>
-            <wp:effectExtent l="0" t="0" r="2540" b="5080"/>
-            <wp:docPr id="52" name="Picture 52"/>
+          <wp:inline distT="0" distB="0" distL="0" distR="0" wp14:anchorId="568611D8" wp14:editId="21350259">
+            <wp:extent cx="5731510" cy="1597025"/>
+            <wp:effectExtent l="0" t="0" r="2540" b="3175"/>
+            <wp:docPr id="11" name="Picture 11" descr="benefits of nodejs"/>
             <wp:cNvGraphicFramePr>
               <a:graphicFrameLocks xmlns:a="http://schemas.openxmlformats.org/drawingml/2006/main" noChangeAspect="1"/>
             </wp:cNvGraphicFramePr>
@@ -4866,11 +5106,255 @@
               <a:graphicData uri="http://schemas.openxmlformats.org/drawingml/2006/picture">
                 <pic:pic xmlns:pic="http://schemas.openxmlformats.org/drawingml/2006/picture">
                   <pic:nvPicPr>
-                    <pic:cNvPr id="1" name=""/>
+                    <pic:cNvPr id="0" name="Picture 1" descr="benefits of nodejs"/>
+                    <pic:cNvPicPr>
+                      <a:picLocks noChangeAspect="1" noChangeArrowheads="1"/>
+                    </pic:cNvPicPr>
+                  </pic:nvPicPr>
+                  <pic:blipFill>
+                    <a:blip r:embed="rId8">
+                      <a:extLst>
+                        <a:ext uri="{28A0092B-C50C-407E-A947-70E740481C1C}">
+                          <a14:useLocalDpi xmlns:a14="http://schemas.microsoft.com/office/drawing/2010/main" val="0"/>
+                        </a:ext>
+                      </a:extLst>
+                    </a:blip>
+                    <a:srcRect/>
+                    <a:stretch>
+                      <a:fillRect/>
+                    </a:stretch>
+                  </pic:blipFill>
+                  <pic:spPr bwMode="auto">
+                    <a:xfrm>
+                      <a:off x="0" y="0"/>
+                      <a:ext cx="5731510" cy="1597025"/>
+                    </a:xfrm>
+                    <a:prstGeom prst="rect">
+                      <a:avLst/>
+                    </a:prstGeom>
+                    <a:noFill/>
+                    <a:ln>
+                      <a:noFill/>
+                    </a:ln>
+                  </pic:spPr>
+                </pic:pic>
+              </a:graphicData>
+            </a:graphic>
+          </wp:inline>
+        </w:drawing>
+      </w:r>
+    </w:p>
+    <w:p>
+      <w:pPr>
+        <w:pStyle w:val="Heading2"/>
+      </w:pPr>
+      <w:bookmarkStart w:id="4" w:name="_Toc32313793"/>
+      <w:r>
+        <w:t>The Drawbacks of Node.js</w:t>
+      </w:r>
+      <w:bookmarkEnd w:id="4"/>
+    </w:p>
+    <w:p>
+      <w:pPr>
+        <w:pStyle w:val="NormalWeb"/>
+        <w:numPr>
+          <w:ilvl w:val="0"/>
+          <w:numId w:val="5"/>
+        </w:numPr>
+        <w:shd w:val="clear" w:color="auto" w:fill="FFFFFF"/>
+        <w:spacing w:before="0" w:beforeAutospacing="0" w:after="360" w:afterAutospacing="0"/>
+        <w:rPr>
+          <w:rFonts w:asciiTheme="minorHAnsi" w:eastAsiaTheme="minorHAnsi" w:hAnsiTheme="minorHAnsi" w:cstheme="minorBidi"/>
+          <w:sz w:val="22"/>
+          <w:szCs w:val="22"/>
+        </w:rPr>
+      </w:pPr>
+      <w:r>
+        <w:rPr>
+          <w:rFonts w:asciiTheme="minorHAnsi" w:eastAsiaTheme="minorHAnsi" w:hAnsiTheme="minorHAnsi" w:cstheme="minorBidi"/>
+          <w:sz w:val="22"/>
+          <w:szCs w:val="22"/>
+        </w:rPr>
+        <w:t>Does not have a Strong Library Support System</w:t>
+      </w:r>
+    </w:p>
+    <w:p>
+      <w:pPr>
+        <w:pStyle w:val="Heading2"/>
+      </w:pPr>
+      <w:bookmarkStart w:id="5" w:name="_Toc32313794"/>
+      <w:r>
+        <w:t>The Conclusion</w:t>
+      </w:r>
+      <w:bookmarkEnd w:id="5"/>
+    </w:p>
+    <w:p>
+      <w:pPr>
+        <w:pStyle w:val="NormalWeb"/>
+        <w:shd w:val="clear" w:color="auto" w:fill="FFFFFF"/>
+        <w:spacing w:before="0" w:beforeAutospacing="0" w:after="360" w:afterAutospacing="0"/>
+        <w:rPr>
+          <w:rFonts w:asciiTheme="minorHAnsi" w:eastAsiaTheme="minorHAnsi" w:hAnsiTheme="minorHAnsi" w:cstheme="minorBidi"/>
+          <w:sz w:val="22"/>
+          <w:szCs w:val="22"/>
+        </w:rPr>
+      </w:pPr>
+      <w:r>
+        <w:rPr>
+          <w:rFonts w:asciiTheme="minorHAnsi" w:eastAsiaTheme="minorHAnsi" w:hAnsiTheme="minorHAnsi" w:cstheme="minorBidi"/>
+          <w:sz w:val="22"/>
+          <w:szCs w:val="22"/>
+        </w:rPr>
+        <w:t>The Node.js is more advantageous to the developers in comparison to its disadvantages. What’s more important is the fact that it has extended the area of JavaScript application and can be evidently used for both frontend as well as backend servers.</w:t>
+      </w:r>
+    </w:p>
+    <w:p>
+      <w:pPr>
+        <w:pStyle w:val="NormalWeb"/>
+        <w:shd w:val="clear" w:color="auto" w:fill="FFFFFF"/>
+        <w:spacing w:before="0" w:beforeAutospacing="0" w:after="360" w:afterAutospacing="0"/>
+        <w:rPr>
+          <w:rFonts w:asciiTheme="minorHAnsi" w:eastAsiaTheme="minorHAnsi" w:hAnsiTheme="minorHAnsi" w:cstheme="minorBidi"/>
+          <w:sz w:val="22"/>
+          <w:szCs w:val="22"/>
+        </w:rPr>
+      </w:pPr>
+    </w:p>
+    <w:p>
+      <w:pPr>
+        <w:pStyle w:val="NormalWeb"/>
+        <w:shd w:val="clear" w:color="auto" w:fill="FFFFFF"/>
+        <w:spacing w:before="0" w:beforeAutospacing="0" w:after="360" w:afterAutospacing="0"/>
+        <w:rPr>
+          <w:rFonts w:asciiTheme="minorHAnsi" w:eastAsiaTheme="minorHAnsi" w:hAnsiTheme="minorHAnsi" w:cstheme="minorBidi"/>
+          <w:sz w:val="22"/>
+          <w:szCs w:val="22"/>
+        </w:rPr>
+      </w:pPr>
+    </w:p>
+    <w:p>
+      <w:pPr>
+        <w:pStyle w:val="Heading1"/>
+      </w:pPr>
+      <w:bookmarkStart w:id="6" w:name="_Toc32313795"/>
+      <w:r>
+        <w:t xml:space="preserve">Why using JavaScript for </w:t>
+      </w:r>
+      <w:r>
+        <w:t>visualization?</w:t>
+      </w:r>
+      <w:bookmarkEnd w:id="6"/>
+    </w:p>
+    <w:p>
+      <w:pPr>
+        <w:pStyle w:val="NormalWeb"/>
+        <w:shd w:val="clear" w:color="auto" w:fill="FFFFFF"/>
+        <w:spacing w:before="0" w:beforeAutospacing="0" w:after="360" w:afterAutospacing="0"/>
+        <w:rPr>
+          <w:rFonts w:asciiTheme="minorHAnsi" w:eastAsiaTheme="minorHAnsi" w:hAnsiTheme="minorHAnsi" w:cstheme="minorBidi"/>
+          <w:sz w:val="22"/>
+          <w:szCs w:val="22"/>
+        </w:rPr>
+      </w:pPr>
+      <w:r>
+        <w:rPr>
+          <w:rFonts w:asciiTheme="minorHAnsi" w:eastAsiaTheme="minorHAnsi" w:hAnsiTheme="minorHAnsi" w:cstheme="minorBidi"/>
+          <w:sz w:val="22"/>
+          <w:szCs w:val="22"/>
+        </w:rPr>
+        <w:t>I had previous knowledge and it’s has a lot of libraries that I can use.</w:t>
+      </w:r>
+    </w:p>
+    <w:p/>
+    <w:p>
+      <w:pPr>
+        <w:pStyle w:val="Heading1"/>
+      </w:pPr>
+      <w:bookmarkStart w:id="7" w:name="_Toc32313796"/>
+      <w:r>
+        <w:t xml:space="preserve">Why using Chart JS </w:t>
+      </w:r>
+      <w:proofErr w:type="gramStart"/>
+      <w:r>
+        <w:t>Library ?</w:t>
+      </w:r>
+      <w:bookmarkEnd w:id="7"/>
+      <w:proofErr w:type="gramEnd"/>
+    </w:p>
+    <w:p/>
+    <w:p>
+      <w:pPr>
+        <w:pStyle w:val="NormalWeb"/>
+        <w:shd w:val="clear" w:color="auto" w:fill="FFFFFF"/>
+        <w:spacing w:before="0" w:beforeAutospacing="0" w:after="360" w:afterAutospacing="0"/>
+        <w:rPr>
+          <w:rFonts w:asciiTheme="minorHAnsi" w:eastAsiaTheme="minorHAnsi" w:hAnsiTheme="minorHAnsi" w:cstheme="minorBidi"/>
+          <w:sz w:val="22"/>
+          <w:szCs w:val="22"/>
+        </w:rPr>
+      </w:pPr>
+      <w:r>
+        <w:rPr>
+          <w:rFonts w:asciiTheme="minorHAnsi" w:eastAsiaTheme="minorHAnsi" w:hAnsiTheme="minorHAnsi" w:cstheme="minorBidi"/>
+          <w:sz w:val="22"/>
+          <w:szCs w:val="22"/>
+        </w:rPr>
+        <w:t>An extremely popular (40k stars) library of open source HTML 5 charts for responsive web applications using the canvas element. V.2 provides mixed chart-types, new chart axis types, and beautiful animations. Designs are simple and elegant with 8 basic chart types, and you can combine the library with </w:t>
+      </w:r>
+      <w:hyperlink r:id="rId9" w:tgtFrame="_blank" w:history="1">
+        <w:r>
+          <w:rPr>
+            <w:rFonts w:asciiTheme="minorHAnsi" w:eastAsiaTheme="minorHAnsi" w:hAnsiTheme="minorHAnsi" w:cstheme="minorBidi"/>
+            <w:sz w:val="22"/>
+            <w:szCs w:val="22"/>
+          </w:rPr>
+          <w:t>moment.js</w:t>
+        </w:r>
+      </w:hyperlink>
+      <w:r>
+        <w:rPr>
+          <w:rFonts w:asciiTheme="minorHAnsi" w:eastAsiaTheme="minorHAnsi" w:hAnsiTheme="minorHAnsi" w:cstheme="minorBidi"/>
+          <w:sz w:val="22"/>
+          <w:szCs w:val="22"/>
+        </w:rPr>
+        <w:t xml:space="preserve"> for time axis. </w:t>
+      </w:r>
+    </w:p>
+    <w:p>
+      <w:pPr>
+        <w:pStyle w:val="NormalWeb"/>
+        <w:shd w:val="clear" w:color="auto" w:fill="FFFFFF"/>
+        <w:spacing w:before="0" w:beforeAutospacing="0" w:after="360" w:afterAutospacing="0"/>
+        <w:rPr>
+          <w:rFonts w:asciiTheme="minorHAnsi" w:eastAsiaTheme="minorHAnsi" w:hAnsiTheme="minorHAnsi" w:cstheme="minorBidi"/>
+          <w:sz w:val="22"/>
+          <w:szCs w:val="22"/>
+        </w:rPr>
+      </w:pPr>
+      <w:r>
+        <w:rPr>
+          <w:rFonts w:asciiTheme="minorHAnsi" w:eastAsiaTheme="minorHAnsi" w:hAnsiTheme="minorHAnsi" w:cstheme="minorBidi"/>
+          <w:noProof/>
+          <w:sz w:val="22"/>
+          <w:szCs w:val="22"/>
+        </w:rPr>
+        <w:drawing>
+          <wp:inline distT="0" distB="0" distL="0" distR="0" wp14:anchorId="7B20D864" wp14:editId="16FA4ED7">
+            <wp:extent cx="5731510" cy="3213100"/>
+            <wp:effectExtent l="0" t="0" r="2540" b="6350"/>
+            <wp:docPr id="32" name="Picture 32" descr="A picture containing sky&#10;&#10;Description automatically generated"/>
+            <wp:cNvGraphicFramePr>
+              <a:graphicFrameLocks xmlns:a="http://schemas.openxmlformats.org/drawingml/2006/main" noChangeAspect="1"/>
+            </wp:cNvGraphicFramePr>
+            <a:graphic xmlns:a="http://schemas.openxmlformats.org/drawingml/2006/main">
+              <a:graphicData uri="http://schemas.openxmlformats.org/drawingml/2006/picture">
+                <pic:pic xmlns:pic="http://schemas.openxmlformats.org/drawingml/2006/picture">
+                  <pic:nvPicPr>
+                    <pic:cNvPr id="32" name="chartJS.png"/>
                     <pic:cNvPicPr/>
                   </pic:nvPicPr>
                   <pic:blipFill>
-                    <a:blip r:embed="rId9" cstate="print">
+                    <a:blip r:embed="rId10" cstate="print">
                       <a:extLst>
                         <a:ext uri="{28A0092B-C50C-407E-A947-70E740481C1C}">
                           <a14:useLocalDpi xmlns:a14="http://schemas.microsoft.com/office/drawing/2010/main" val="0"/>
@@ -4884,7 +5368,7 @@
                   <pic:spPr>
                     <a:xfrm>
                       <a:off x="0" y="0"/>
-                      <a:ext cx="5731510" cy="2376170"/>
+                      <a:ext cx="5731510" cy="3213100"/>
                     </a:xfrm>
                     <a:prstGeom prst="rect">
                       <a:avLst/>
@@ -4897,1491 +5381,66 @@
         </w:drawing>
       </w:r>
     </w:p>
-    <w:p/>
     <w:p>
-      <w:r>
-        <w:t xml:space="preserve">In your editor open the terminal and install </w:t>
-      </w:r>
-      <w:r>
-        <w:t>express</w:t>
-      </w:r>
-      <w:r>
-        <w:t xml:space="preserve"> package. </w:t>
-      </w:r>
-      <w:r>
+      <w:pPr>
+        <w:pStyle w:val="NormalWeb"/>
+        <w:shd w:val="clear" w:color="auto" w:fill="FFFFFF"/>
+        <w:spacing w:before="0" w:beforeAutospacing="0" w:after="360" w:afterAutospacing="0"/>
         <w:rPr>
-          <w:highlight w:val="lightGray"/>
+          <w:rFonts w:asciiTheme="minorHAnsi" w:eastAsiaTheme="minorHAnsi" w:hAnsiTheme="minorHAnsi" w:cstheme="minorBidi"/>
+          <w:sz w:val="22"/>
+          <w:szCs w:val="22"/>
         </w:rPr>
-        <w:t xml:space="preserve">npm install --save </w:t>
-      </w:r>
-      <w:proofErr w:type="spellStart"/>
-      <w:proofErr w:type="gramStart"/>
+      </w:pPr>
       <w:r>
         <w:rPr>
-          <w:highlight w:val="lightGray"/>
+          <w:rFonts w:asciiTheme="minorHAnsi" w:eastAsiaTheme="minorHAnsi" w:hAnsiTheme="minorHAnsi" w:cstheme="minorBidi"/>
+          <w:sz w:val="22"/>
+          <w:szCs w:val="22"/>
         </w:rPr>
-        <w:t>express</w:t>
-      </w:r>
-      <w:r>
-        <w:t>.It’s</w:t>
-      </w:r>
-      <w:proofErr w:type="spellEnd"/>
-      <w:proofErr w:type="gramEnd"/>
-      <w:r>
-        <w:t xml:space="preserve"> a framework for Nodejs to make bulging the API easier. </w:t>
-      </w:r>
-    </w:p>
-    <w:p>
-      <w:r>
-        <w:rPr>
-          <w:noProof/>
-        </w:rPr>
-        <w:lastRenderedPageBreak/>
-        <w:drawing>
-          <wp:anchor distT="0" distB="0" distL="114300" distR="114300" simplePos="0" relativeHeight="251689984" behindDoc="0" locked="0" layoutInCell="1" allowOverlap="1" wp14:anchorId="72E4CCFA" wp14:editId="0B1E2ADC">
-            <wp:simplePos x="0" y="0"/>
-            <wp:positionH relativeFrom="column">
-              <wp:posOffset>-160020</wp:posOffset>
-            </wp:positionH>
-            <wp:positionV relativeFrom="paragraph">
-              <wp:posOffset>823595</wp:posOffset>
-            </wp:positionV>
-            <wp:extent cx="5699760" cy="1524000"/>
-            <wp:effectExtent l="0" t="0" r="0" b="0"/>
-            <wp:wrapSquare wrapText="bothSides"/>
-            <wp:docPr id="53" name="Picture 53"/>
-            <wp:cNvGraphicFramePr>
-              <a:graphicFrameLocks xmlns:a="http://schemas.openxmlformats.org/drawingml/2006/main" noChangeAspect="1"/>
-            </wp:cNvGraphicFramePr>
-            <a:graphic xmlns:a="http://schemas.openxmlformats.org/drawingml/2006/main">
-              <a:graphicData uri="http://schemas.openxmlformats.org/drawingml/2006/picture">
-                <pic:pic xmlns:pic="http://schemas.openxmlformats.org/drawingml/2006/picture">
-                  <pic:nvPicPr>
-                    <pic:cNvPr id="1" name=""/>
-                    <pic:cNvPicPr/>
-                  </pic:nvPicPr>
-                  <pic:blipFill rotWithShape="1">
-                    <a:blip r:embed="rId10">
-                      <a:extLst>
-                        <a:ext uri="{28A0092B-C50C-407E-A947-70E740481C1C}">
-                          <a14:useLocalDpi xmlns:a14="http://schemas.microsoft.com/office/drawing/2010/main" val="0"/>
-                        </a:ext>
-                      </a:extLst>
-                    </a:blip>
-                    <a:srcRect l="32352" t="5156" b="59283"/>
-                    <a:stretch/>
-                  </pic:blipFill>
-                  <pic:spPr bwMode="auto">
-                    <a:xfrm>
-                      <a:off x="0" y="0"/>
-                      <a:ext cx="5699760" cy="1524000"/>
-                    </a:xfrm>
-                    <a:prstGeom prst="rect">
-                      <a:avLst/>
-                    </a:prstGeom>
-                    <a:ln>
-                      <a:noFill/>
-                    </a:ln>
-                    <a:extLst>
-                      <a:ext uri="{53640926-AAD7-44D8-BBD7-CCE9431645EC}">
-                        <a14:shadowObscured xmlns:a14="http://schemas.microsoft.com/office/drawing/2010/main"/>
-                      </a:ext>
-                    </a:extLst>
-                  </pic:spPr>
-                </pic:pic>
-              </a:graphicData>
-            </a:graphic>
-            <wp14:sizeRelH relativeFrom="margin">
-              <wp14:pctWidth>0</wp14:pctWidth>
-            </wp14:sizeRelH>
-            <wp14:sizeRelV relativeFrom="margin">
-              <wp14:pctHeight>0</wp14:pctHeight>
-            </wp14:sizeRelV>
-          </wp:anchor>
-        </w:drawing>
-      </w:r>
-      <w:r>
-        <w:t>create</w:t>
-      </w:r>
-      <w:r>
-        <w:t xml:space="preserve"> a new file to run the API server. </w:t>
-      </w:r>
-      <w:r>
-        <w:t>First variable Import</w:t>
-      </w:r>
-      <w:r>
-        <w:t xml:space="preserve"> a constant from </w:t>
-      </w:r>
-      <w:proofErr w:type="spellStart"/>
-      <w:r>
-        <w:t>Nodjs</w:t>
-      </w:r>
-      <w:proofErr w:type="spellEnd"/>
-      <w:r>
-        <w:t xml:space="preserve"> </w:t>
-      </w:r>
-      <w:r>
-        <w:t xml:space="preserve">to run the server on the </w:t>
-      </w:r>
-      <w:r>
-        <w:t>browser</w:t>
-      </w:r>
-      <w:r>
-        <w:t xml:space="preserve"> </w:t>
-      </w:r>
-      <w:r>
-        <w:rPr>
-          <w:highlight w:val="lightGray"/>
-        </w:rPr>
-        <w:t>const http = require('http').</w:t>
-      </w:r>
-      <w:r>
-        <w:t xml:space="preserve"> </w:t>
-      </w:r>
-      <w:r>
-        <w:t>T</w:t>
-      </w:r>
-      <w:r>
-        <w:t>he second variable is for handling where the port will be ru</w:t>
-      </w:r>
-      <w:r>
-        <w:t xml:space="preserve">n, if its injected or </w:t>
-      </w:r>
-      <w:r>
-        <w:t>default</w:t>
-      </w:r>
-      <w:r>
-        <w:t xml:space="preserve"> 3000</w:t>
-      </w:r>
-      <w:r>
-        <w:t xml:space="preserve"> </w:t>
-      </w:r>
-      <w:r>
-        <w:rPr>
-          <w:highlight w:val="lightGray"/>
-        </w:rPr>
-        <w:t xml:space="preserve">const app = </w:t>
-      </w:r>
-      <w:proofErr w:type="gramStart"/>
-      <w:r>
-        <w:rPr>
-          <w:highlight w:val="lightGray"/>
-        </w:rPr>
-        <w:t>require(</w:t>
-      </w:r>
-      <w:proofErr w:type="gramEnd"/>
-      <w:r>
-        <w:rPr>
-          <w:highlight w:val="lightGray"/>
-        </w:rPr>
-        <w:t>'./app');</w:t>
-      </w:r>
-      <w:r>
-        <w:t>.</w:t>
-      </w:r>
-      <w:r>
-        <w:t xml:space="preserve"> </w:t>
-      </w:r>
-      <w:proofErr w:type="spellStart"/>
-      <w:r>
-        <w:rPr>
-          <w:highlight w:val="lightGray"/>
-        </w:rPr>
-        <w:t>const</w:t>
-      </w:r>
-      <w:proofErr w:type="spellEnd"/>
-      <w:r>
-        <w:rPr>
-          <w:highlight w:val="lightGray"/>
-        </w:rPr>
-        <w:t xml:space="preserve"> server = </w:t>
-      </w:r>
-      <w:proofErr w:type="spellStart"/>
-      <w:proofErr w:type="gramStart"/>
-      <w:r>
-        <w:rPr>
-          <w:highlight w:val="lightGray"/>
-        </w:rPr>
-        <w:t>http.createServer</w:t>
-      </w:r>
-      <w:proofErr w:type="spellEnd"/>
-      <w:proofErr w:type="gramEnd"/>
-      <w:r>
-        <w:rPr>
-          <w:highlight w:val="lightGray"/>
-        </w:rPr>
-        <w:t>(app)</w:t>
-      </w:r>
-      <w:r>
-        <w:t xml:space="preserve"> </w:t>
-      </w:r>
-      <w:r>
-        <w:t>is a Function it response every time there is a request .</w:t>
-      </w:r>
-      <w:r>
-        <w:t xml:space="preserve"> </w:t>
-      </w:r>
-      <w:r>
-        <w:t>(Figur1)</w:t>
-      </w:r>
-    </w:p>
-    <w:p/>
-    <w:p>
-      <w:r>
-        <w:t>(Figur1)</w:t>
-      </w:r>
-    </w:p>
-    <w:p>
-      <w:pPr>
-        <w:rPr>
-          <w:noProof/>
-        </w:rPr>
-      </w:pPr>
-    </w:p>
-    <w:p>
-      <w:r>
-        <w:t xml:space="preserve">The file app.js will run the express package to make handling request easier. </w:t>
-      </w:r>
-      <w:r>
-        <w:rPr>
-          <w:highlight w:val="lightGray"/>
-        </w:rPr>
-        <w:t>const express = require('express</w:t>
-      </w:r>
-      <w:r>
-        <w:rPr>
-          <w:highlight w:val="lightGray"/>
-        </w:rPr>
-        <w:t xml:space="preserve">’) </w:t>
-      </w:r>
-      <w:r>
-        <w:t>will</w:t>
-      </w:r>
-      <w:r>
-        <w:t xml:space="preserve"> </w:t>
-      </w:r>
-      <w:r>
-        <w:t xml:space="preserve">call the </w:t>
-      </w:r>
-      <w:r>
-        <w:t>express</w:t>
-      </w:r>
-      <w:r>
-        <w:t xml:space="preserve"> package and the </w:t>
-      </w:r>
-      <w:r>
-        <w:rPr>
-          <w:highlight w:val="lightGray"/>
-        </w:rPr>
-        <w:t xml:space="preserve">const app = </w:t>
-      </w:r>
-      <w:proofErr w:type="gramStart"/>
-      <w:r>
-        <w:rPr>
-          <w:highlight w:val="lightGray"/>
-        </w:rPr>
-        <w:t>express(</w:t>
-      </w:r>
-      <w:proofErr w:type="gramEnd"/>
-      <w:r>
-        <w:rPr>
-          <w:highlight w:val="lightGray"/>
-        </w:rPr>
-        <w:t>)</w:t>
-      </w:r>
-      <w:r>
-        <w:t xml:space="preserve"> will execute it as a function. </w:t>
-      </w:r>
-      <w:proofErr w:type="spellStart"/>
-      <w:r>
-        <w:rPr>
-          <w:highlight w:val="lightGray"/>
-        </w:rPr>
-        <w:t>app.use</w:t>
-      </w:r>
-      <w:proofErr w:type="spellEnd"/>
-      <w:r>
-        <w:t xml:space="preserve"> use is a method works as a middleware, an incoming request should go through the it. Using Postman app to test </w:t>
-      </w:r>
-      <w:r>
-        <w:t xml:space="preserve">the API by using </w:t>
-      </w:r>
-      <w:hyperlink r:id="rId11" w:history="1">
-        <w:r>
-          <w:rPr>
-            <w:rStyle w:val="Hyperlink"/>
-          </w:rPr>
-          <w:t>http://localhost:3000/</w:t>
-        </w:r>
-      </w:hyperlink>
-      <w:r>
-        <w:t xml:space="preserve">. </w:t>
-      </w:r>
-    </w:p>
-    <w:p>
-      <w:r>
-        <w:t xml:space="preserve">In the </w:t>
-      </w:r>
-      <w:r>
-        <w:rPr>
-          <w:highlight w:val="lightGray"/>
-        </w:rPr>
-        <w:t>movie</w:t>
-      </w:r>
-      <w:r>
-        <w:rPr>
-          <w:highlight w:val="lightGray"/>
-        </w:rPr>
-        <w:t>.js</w:t>
-      </w:r>
-      <w:r>
-        <w:t xml:space="preserve"> file </w:t>
-      </w:r>
-      <w:r>
-        <w:t>its</w:t>
-      </w:r>
-      <w:r>
-        <w:t xml:space="preserve"> handling the </w:t>
-      </w:r>
-      <w:r>
-        <w:t>GET, POST, UPDATE</w:t>
-      </w:r>
-      <w:r>
-        <w:t xml:space="preserve"> and DELET. Again we will need use </w:t>
-      </w:r>
-      <w:r>
-        <w:rPr>
-          <w:highlight w:val="lightGray"/>
-        </w:rPr>
-        <w:t>const</w:t>
-      </w:r>
-      <w:r>
-        <w:rPr>
-          <w:highlight w:val="lightGray"/>
-        </w:rPr>
-        <w:t xml:space="preserve"> </w:t>
-      </w:r>
-      <w:r>
-        <w:rPr>
-          <w:highlight w:val="lightGray"/>
-        </w:rPr>
-        <w:t xml:space="preserve">express = </w:t>
-      </w:r>
-      <w:proofErr w:type="gramStart"/>
-      <w:r>
-        <w:rPr>
-          <w:highlight w:val="lightGray"/>
-        </w:rPr>
-        <w:t>express(</w:t>
-      </w:r>
-      <w:proofErr w:type="gramEnd"/>
-      <w:r>
-        <w:rPr>
-          <w:highlight w:val="lightGray"/>
-        </w:rPr>
-        <w:t>)</w:t>
-      </w:r>
-      <w:r>
-        <w:t xml:space="preserve"> plus </w:t>
-      </w:r>
-      <w:proofErr w:type="spellStart"/>
-      <w:r>
-        <w:rPr>
-          <w:highlight w:val="lightGray"/>
-        </w:rPr>
-        <w:t>const</w:t>
-      </w:r>
-      <w:proofErr w:type="spellEnd"/>
-      <w:r>
-        <w:rPr>
-          <w:highlight w:val="lightGray"/>
-        </w:rPr>
-        <w:t xml:space="preserve"> router = </w:t>
-      </w:r>
-      <w:proofErr w:type="spellStart"/>
-      <w:r>
-        <w:rPr>
-          <w:highlight w:val="lightGray"/>
-        </w:rPr>
-        <w:t>express.Router</w:t>
-      </w:r>
-      <w:proofErr w:type="spellEnd"/>
-      <w:r>
-        <w:rPr>
-          <w:highlight w:val="lightGray"/>
-        </w:rPr>
-        <w:t>()</w:t>
-      </w:r>
-      <w:r>
-        <w:t xml:space="preserve"> will be able to handle different </w:t>
-      </w:r>
-      <w:r>
-        <w:t>routes(GET, POST, UPDATE, DELET)</w:t>
-      </w:r>
-      <w:r>
-        <w:t xml:space="preserve"> with different http verbs.</w:t>
-      </w:r>
-      <w:r>
-        <w:t xml:space="preserve"> </w:t>
-      </w:r>
-    </w:p>
-    <w:p>
-      <w:r>
-        <w:t xml:space="preserve">Keep in mind that every time you make some change on the server you need to </w:t>
-      </w:r>
-      <w:r>
-        <w:t xml:space="preserve">restart </w:t>
-      </w:r>
-      <w:r>
-        <w:t xml:space="preserve">the server, to prevent that I’m installing </w:t>
-      </w:r>
-      <w:proofErr w:type="spellStart"/>
-      <w:r>
-        <w:t>N</w:t>
-      </w:r>
-      <w:r>
-        <w:t>odemon</w:t>
-      </w:r>
-      <w:proofErr w:type="spellEnd"/>
-      <w:r>
-        <w:t>.  In the VSC terminal type</w:t>
-      </w:r>
-      <w:r>
-        <w:t>:</w:t>
-      </w:r>
-      <w:r>
-        <w:t xml:space="preserve"> </w:t>
-      </w:r>
-      <w:proofErr w:type="spellStart"/>
-      <w:r>
-        <w:rPr>
-          <w:highlight w:val="lightGray"/>
-        </w:rPr>
-        <w:t>npm</w:t>
-      </w:r>
-      <w:proofErr w:type="spellEnd"/>
-      <w:r>
-        <w:rPr>
-          <w:highlight w:val="lightGray"/>
-        </w:rPr>
-        <w:t xml:space="preserve"> install </w:t>
-      </w:r>
-      <w:r>
-        <w:rPr>
-          <w:highlight w:val="lightGray"/>
-        </w:rPr>
-        <w:t>–</w:t>
-      </w:r>
-      <w:r>
-        <w:rPr>
-          <w:highlight w:val="lightGray"/>
-        </w:rPr>
-        <w:t>save</w:t>
-      </w:r>
-      <w:r>
-        <w:rPr>
-          <w:highlight w:val="lightGray"/>
-        </w:rPr>
-        <w:t xml:space="preserve">-dev </w:t>
-      </w:r>
-      <w:proofErr w:type="spellStart"/>
-      <w:r>
-        <w:rPr>
-          <w:highlight w:val="lightGray"/>
-        </w:rPr>
-        <w:t>bodemon</w:t>
-      </w:r>
-      <w:proofErr w:type="spellEnd"/>
-      <w:r>
-        <w:t xml:space="preserve">. This will restart the server every time you change anything in the server automatically. </w:t>
-      </w:r>
-      <w:r>
-        <w:t xml:space="preserve">To make it works you need to go to </w:t>
-      </w:r>
-      <w:proofErr w:type="spellStart"/>
-      <w:proofErr w:type="gramStart"/>
-      <w:r>
-        <w:rPr>
-          <w:highlight w:val="lightGray"/>
-        </w:rPr>
-        <w:t>package.json</w:t>
-      </w:r>
-      <w:proofErr w:type="spellEnd"/>
-      <w:proofErr w:type="gramEnd"/>
-      <w:r>
-        <w:t xml:space="preserve"> and add </w:t>
-      </w:r>
-      <w:r>
-        <w:rPr>
-          <w:highlight w:val="lightGray"/>
-        </w:rPr>
-        <w:t>"start": "</w:t>
-      </w:r>
-      <w:proofErr w:type="spellStart"/>
-      <w:r>
-        <w:rPr>
-          <w:highlight w:val="lightGray"/>
-        </w:rPr>
-        <w:t>nodemon</w:t>
-      </w:r>
-      <w:proofErr w:type="spellEnd"/>
-      <w:r>
-        <w:rPr>
-          <w:highlight w:val="lightGray"/>
-        </w:rPr>
-        <w:t xml:space="preserve"> server.js"</w:t>
-      </w:r>
-      <w:r>
-        <w:t xml:space="preserve"> (Figur2) so when you type in terminal </w:t>
-      </w:r>
-      <w:r>
-        <w:rPr>
-          <w:highlight w:val="lightGray"/>
-        </w:rPr>
-        <w:t>npm start</w:t>
-      </w:r>
-      <w:r>
-        <w:t xml:space="preserve">   it will start the server and restart it </w:t>
-      </w:r>
-      <w:r>
-        <w:t>in case</w:t>
-      </w:r>
-      <w:r>
-        <w:t xml:space="preserve"> you make any changes. </w:t>
-      </w:r>
-    </w:p>
-    <w:p>
-      <w:r>
-        <w:rPr>
-          <w:noProof/>
-        </w:rPr>
-        <w:lastRenderedPageBreak/>
-        <w:drawing>
-          <wp:inline distT="0" distB="0" distL="0" distR="0" wp14:anchorId="2C959B89" wp14:editId="027C8FA5">
-            <wp:extent cx="5600700" cy="4740056"/>
-            <wp:effectExtent l="0" t="0" r="0" b="3810"/>
-            <wp:docPr id="51" name="Picture 51"/>
-            <wp:cNvGraphicFramePr>
-              <a:graphicFrameLocks xmlns:a="http://schemas.openxmlformats.org/drawingml/2006/main" noChangeAspect="1"/>
-            </wp:cNvGraphicFramePr>
-            <a:graphic xmlns:a="http://schemas.openxmlformats.org/drawingml/2006/main">
-              <a:graphicData uri="http://schemas.openxmlformats.org/drawingml/2006/picture">
-                <pic:pic xmlns:pic="http://schemas.openxmlformats.org/drawingml/2006/picture">
-                  <pic:nvPicPr>
-                    <pic:cNvPr id="51" name="12.png"/>
-                    <pic:cNvPicPr/>
-                  </pic:nvPicPr>
-                  <pic:blipFill>
-                    <a:blip r:embed="rId12">
-                      <a:extLst>
-                        <a:ext uri="{28A0092B-C50C-407E-A947-70E740481C1C}">
-                          <a14:useLocalDpi xmlns:a14="http://schemas.microsoft.com/office/drawing/2010/main" val="0"/>
-                        </a:ext>
-                      </a:extLst>
-                    </a:blip>
-                    <a:stretch>
-                      <a:fillRect/>
-                    </a:stretch>
-                  </pic:blipFill>
-                  <pic:spPr>
-                    <a:xfrm>
-                      <a:off x="0" y="0"/>
-                      <a:ext cx="5611837" cy="4749482"/>
-                    </a:xfrm>
-                    <a:prstGeom prst="rect">
-                      <a:avLst/>
-                    </a:prstGeom>
-                  </pic:spPr>
-                </pic:pic>
-              </a:graphicData>
-            </a:graphic>
-          </wp:inline>
-        </w:drawing>
-      </w:r>
-    </w:p>
-    <w:p>
-      <w:r>
-        <w:t>Figure 2</w:t>
-      </w:r>
-    </w:p>
-    <w:p/>
-    <w:p>
-      <w:pPr>
-        <w:pStyle w:val="Heading1"/>
-      </w:pPr>
-      <w:bookmarkStart w:id="3" w:name="_Toc30169060"/>
-      <w:r>
-        <w:t>Error Handling</w:t>
-      </w:r>
-      <w:bookmarkEnd w:id="3"/>
-      <w:r>
-        <w:t xml:space="preserve"> </w:t>
-      </w:r>
-    </w:p>
-    <w:p/>
-    <w:p>
-      <w:r>
-        <w:rPr>
-          <w:noProof/>
-        </w:rPr>
-        <w:drawing>
-          <wp:anchor distT="0" distB="0" distL="114300" distR="114300" simplePos="0" relativeHeight="251693056" behindDoc="0" locked="0" layoutInCell="1" allowOverlap="1" wp14:anchorId="49DFEF26" wp14:editId="24FD990E">
-            <wp:simplePos x="0" y="0"/>
-            <wp:positionH relativeFrom="column">
-              <wp:posOffset>-3810</wp:posOffset>
-            </wp:positionH>
-            <wp:positionV relativeFrom="paragraph">
-              <wp:posOffset>591820</wp:posOffset>
-            </wp:positionV>
-            <wp:extent cx="3225800" cy="973455"/>
-            <wp:effectExtent l="0" t="0" r="0" b="0"/>
-            <wp:wrapThrough wrapText="bothSides">
-              <wp:wrapPolygon edited="0">
-                <wp:start x="0" y="0"/>
-                <wp:lineTo x="0" y="21135"/>
-                <wp:lineTo x="21430" y="21135"/>
-                <wp:lineTo x="21430" y="0"/>
-                <wp:lineTo x="0" y="0"/>
-              </wp:wrapPolygon>
-            </wp:wrapThrough>
-            <wp:docPr id="45" name="Picture 45"/>
-            <wp:cNvGraphicFramePr>
-              <a:graphicFrameLocks xmlns:a="http://schemas.openxmlformats.org/drawingml/2006/main" noChangeAspect="1"/>
-            </wp:cNvGraphicFramePr>
-            <a:graphic xmlns:a="http://schemas.openxmlformats.org/drawingml/2006/main">
-              <a:graphicData uri="http://schemas.openxmlformats.org/drawingml/2006/picture">
-                <pic:pic xmlns:pic="http://schemas.openxmlformats.org/drawingml/2006/picture">
-                  <pic:nvPicPr>
-                    <pic:cNvPr id="1" name=""/>
-                    <pic:cNvPicPr/>
-                  </pic:nvPicPr>
-                  <pic:blipFill>
-                    <a:blip r:embed="rId13">
-                      <a:extLst>
-                        <a:ext uri="{28A0092B-C50C-407E-A947-70E740481C1C}">
-                          <a14:useLocalDpi xmlns:a14="http://schemas.microsoft.com/office/drawing/2010/main" val="0"/>
-                        </a:ext>
-                      </a:extLst>
-                    </a:blip>
-                    <a:stretch>
-                      <a:fillRect/>
-                    </a:stretch>
-                  </pic:blipFill>
-                  <pic:spPr>
-                    <a:xfrm>
-                      <a:off x="0" y="0"/>
-                      <a:ext cx="3225800" cy="973455"/>
-                    </a:xfrm>
-                    <a:prstGeom prst="rect">
-                      <a:avLst/>
-                    </a:prstGeom>
-                  </pic:spPr>
-                </pic:pic>
-              </a:graphicData>
-            </a:graphic>
-          </wp:anchor>
-        </w:drawing>
-      </w:r>
-      <w:r>
-        <w:t xml:space="preserve">So </w:t>
-      </w:r>
-      <w:r>
-        <w:t>far,</w:t>
-      </w:r>
-      <w:r>
-        <w:t xml:space="preserve"> the server we have build has no error handling, in the chapter we will add some error handlers. In the </w:t>
-      </w:r>
-      <w:r>
-        <w:rPr>
-          <w:highlight w:val="lightGray"/>
-        </w:rPr>
-        <w:t>app.js</w:t>
-      </w:r>
-      <w:r>
-        <w:t xml:space="preserve"> </w:t>
-      </w:r>
-      <w:r>
-        <w:t xml:space="preserve">project file I’m making a </w:t>
-      </w:r>
-      <w:r>
-        <w:t>middleware</w:t>
-      </w:r>
-      <w:r>
-        <w:t xml:space="preserve"> to throw error, this </w:t>
-      </w:r>
-      <w:r>
-        <w:t xml:space="preserve">middleware </w:t>
-      </w:r>
-      <w:r>
-        <w:t xml:space="preserve">should be after the routs handler. </w:t>
-      </w:r>
-    </w:p>
-    <w:p/>
-    <w:p>
-      <w:pPr>
-        <w:jc w:val="center"/>
-      </w:pPr>
-    </w:p>
-    <w:p>
-      <w:r>
-        <w:t xml:space="preserve">Error object is </w:t>
-      </w:r>
-      <w:r>
-        <w:t>available</w:t>
-      </w:r>
-      <w:r>
-        <w:t xml:space="preserve"> by </w:t>
-      </w:r>
-      <w:r>
-        <w:t xml:space="preserve">default. next(error) will pass the error. </w:t>
-      </w:r>
-    </w:p>
-    <w:p/>
-    <w:p>
-      <w:r>
-        <w:lastRenderedPageBreak/>
-        <w:t xml:space="preserve">Another middleware error handler will handle all kinds of error for example </w:t>
-      </w:r>
-      <w:proofErr w:type="spellStart"/>
-      <w:r>
-        <w:t>Jons</w:t>
-      </w:r>
-      <w:proofErr w:type="spellEnd"/>
-      <w:r>
-        <w:t xml:space="preserve"> errors.</w:t>
-      </w:r>
-      <w:r>
-        <w:rPr>
-          <w:noProof/>
-        </w:rPr>
-        <w:drawing>
-          <wp:inline distT="0" distB="0" distL="0" distR="0" wp14:anchorId="10213EE2" wp14:editId="3086FDFB">
-            <wp:extent cx="2807009" cy="1498765"/>
-            <wp:effectExtent l="0" t="0" r="0" b="6350"/>
-            <wp:docPr id="46" name="Picture 46"/>
-            <wp:cNvGraphicFramePr>
-              <a:graphicFrameLocks xmlns:a="http://schemas.openxmlformats.org/drawingml/2006/main" noChangeAspect="1"/>
-            </wp:cNvGraphicFramePr>
-            <a:graphic xmlns:a="http://schemas.openxmlformats.org/drawingml/2006/main">
-              <a:graphicData uri="http://schemas.openxmlformats.org/drawingml/2006/picture">
-                <pic:pic xmlns:pic="http://schemas.openxmlformats.org/drawingml/2006/picture">
-                  <pic:nvPicPr>
-                    <pic:cNvPr id="46" name=""/>
-                    <pic:cNvPicPr/>
-                  </pic:nvPicPr>
-                  <pic:blipFill>
-                    <a:blip r:embed="rId14">
-                      <a:extLst>
-                        <a:ext uri="{28A0092B-C50C-407E-A947-70E740481C1C}">
-                          <a14:useLocalDpi xmlns:a14="http://schemas.microsoft.com/office/drawing/2010/main" val="0"/>
-                        </a:ext>
-                      </a:extLst>
-                    </a:blip>
-                    <a:stretch>
-                      <a:fillRect/>
-                    </a:stretch>
-                  </pic:blipFill>
-                  <pic:spPr>
-                    <a:xfrm>
-                      <a:off x="0" y="0"/>
-                      <a:ext cx="2807009" cy="1498765"/>
-                    </a:xfrm>
-                    <a:prstGeom prst="rect">
-                      <a:avLst/>
-                    </a:prstGeom>
-                  </pic:spPr>
-                </pic:pic>
-              </a:graphicData>
-            </a:graphic>
-          </wp:inline>
-        </w:drawing>
-      </w:r>
-      <w:r>
-        <w:t xml:space="preserve"> </w:t>
-      </w:r>
-    </w:p>
-    <w:p>
-      <w:pPr>
-        <w:pStyle w:val="Heading1"/>
-      </w:pPr>
-      <w:bookmarkStart w:id="4" w:name="_Toc30169061"/>
-      <w:r>
-        <w:t>Handling request</w:t>
-      </w:r>
-      <w:bookmarkEnd w:id="4"/>
-      <w:r>
-        <w:t xml:space="preserve"> </w:t>
-      </w:r>
-    </w:p>
-    <w:p/>
-    <w:p>
-      <w:r>
-        <w:t xml:space="preserve">To make the server we build able to handle requests from </w:t>
-      </w:r>
-      <w:proofErr w:type="gramStart"/>
-      <w:r>
-        <w:t>GET,POST</w:t>
-      </w:r>
-      <w:proofErr w:type="gramEnd"/>
-      <w:r>
-        <w:t xml:space="preserve">,DELET I’m installing a parser package, this parser handle </w:t>
-      </w:r>
-      <w:proofErr w:type="spellStart"/>
-      <w:r>
-        <w:t>url</w:t>
-      </w:r>
-      <w:proofErr w:type="spellEnd"/>
-    </w:p>
-    <w:p>
-      <w:r>
-        <w:rPr>
-          <w:noProof/>
-        </w:rPr>
-        <mc:AlternateContent>
-          <mc:Choice Requires="wps">
-            <w:drawing>
-              <wp:anchor distT="0" distB="0" distL="114300" distR="114300" simplePos="0" relativeHeight="251695104" behindDoc="0" locked="0" layoutInCell="1" allowOverlap="1" wp14:anchorId="17CE4984" wp14:editId="4ED66B23">
-                <wp:simplePos x="0" y="0"/>
-                <wp:positionH relativeFrom="column">
-                  <wp:posOffset>4186767</wp:posOffset>
-                </wp:positionH>
-                <wp:positionV relativeFrom="paragraph">
-                  <wp:posOffset>289348</wp:posOffset>
-                </wp:positionV>
-                <wp:extent cx="2260600" cy="2285789"/>
-                <wp:effectExtent l="0" t="0" r="6350" b="635"/>
-                <wp:wrapNone/>
-                <wp:docPr id="48" name="Text Box 48"/>
-                <wp:cNvGraphicFramePr/>
-                <a:graphic xmlns:a="http://schemas.openxmlformats.org/drawingml/2006/main">
-                  <a:graphicData uri="http://schemas.microsoft.com/office/word/2010/wordprocessingShape">
-                    <wps:wsp>
-                      <wps:cNvSpPr txBox="1"/>
-                      <wps:spPr>
-                        <a:xfrm>
-                          <a:off x="0" y="0"/>
-                          <a:ext cx="2260600" cy="2285789"/>
-                        </a:xfrm>
-                        <a:prstGeom prst="rect">
-                          <a:avLst/>
-                        </a:prstGeom>
-                        <a:solidFill>
-                          <a:schemeClr val="lt1"/>
-                        </a:solidFill>
-                        <a:ln w="6350">
-                          <a:noFill/>
-                        </a:ln>
-                      </wps:spPr>
-                      <wps:txbx>
-                        <w:txbxContent>
-                          <w:p>
-                            <w:r>
-                              <w:t>const bodyParser = require('body-parser')</w:t>
-                            </w:r>
-                            <w:r>
-                              <w:t xml:space="preserve"> is to import the parser. </w:t>
-                            </w:r>
-                          </w:p>
-                          <w:p>
-                            <w:r>
-                              <w:t>app.use(bodyParser.urlencoded({ extended: false }))</w:t>
-                            </w:r>
-                            <w:r>
-                              <w:t xml:space="preserve"> is used apply it. False is for simple data and True is for rich data. </w:t>
-                            </w:r>
-                          </w:p>
-                          <w:p>
-                            <w:proofErr w:type="spellStart"/>
-                            <w:proofErr w:type="gramStart"/>
-                            <w:r>
-                              <w:t>app.use</w:t>
-                            </w:r>
-                            <w:proofErr w:type="spellEnd"/>
-                            <w:r>
-                              <w:t>(</w:t>
-                            </w:r>
-                            <w:proofErr w:type="spellStart"/>
-                            <w:proofErr w:type="gramEnd"/>
-                            <w:r>
-                              <w:t>bodyParser.json</w:t>
-                            </w:r>
-                            <w:proofErr w:type="spellEnd"/>
-                            <w:r>
-                              <w:t>())</w:t>
-                            </w:r>
-                            <w:r>
-                              <w:t xml:space="preserve"> for handling </w:t>
-                            </w:r>
-                            <w:proofErr w:type="spellStart"/>
-                            <w:r>
-                              <w:t>json</w:t>
-                            </w:r>
-                            <w:proofErr w:type="spellEnd"/>
-                            <w:r>
-                              <w:t xml:space="preserve"> data. </w:t>
-                            </w:r>
-                          </w:p>
-                          <w:p/>
-                        </w:txbxContent>
-                      </wps:txbx>
-                      <wps:bodyPr rot="0" spcFirstLastPara="0" vertOverflow="overflow" horzOverflow="overflow" vert="horz" wrap="square" lIns="91440" tIns="45720" rIns="91440" bIns="45720" numCol="1" spcCol="0" rtlCol="0" fromWordArt="0" anchor="t" anchorCtr="0" forceAA="0" compatLnSpc="1">
-                        <a:prstTxWarp prst="textNoShape">
-                          <a:avLst/>
-                        </a:prstTxWarp>
-                        <a:noAutofit/>
-                      </wps:bodyPr>
-                    </wps:wsp>
-                  </a:graphicData>
-                </a:graphic>
-                <wp14:sizeRelV relativeFrom="margin">
-                  <wp14:pctHeight>0</wp14:pctHeight>
-                </wp14:sizeRelV>
-              </wp:anchor>
-            </w:drawing>
-          </mc:Choice>
-          <mc:Fallback>
-            <w:pict>
-              <v:shape w14:anchorId="17CE4984" id="Text Box 48" o:spid="_x0000_s1057" type="#_x0000_t202" style="position:absolute;margin-left:329.65pt;margin-top:22.8pt;width:178pt;height:180pt;z-index:251695104;visibility:visible;mso-wrap-style:square;mso-height-percent:0;mso-wrap-distance-left:9pt;mso-wrap-distance-top:0;mso-wrap-distance-right:9pt;mso-wrap-distance-bottom:0;mso-position-horizontal:absolute;mso-position-horizontal-relative:text;mso-position-vertical:absolute;mso-position-vertical-relative:text;mso-height-percent:0;mso-height-relative:margin;v-text-anchor:top" o:gfxdata="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" fillcolor="white [3201]" stroked="f" strokeweight=".5pt">
-                <v:textbox>
-                  <w:txbxContent>
-                    <w:p>
-                      <w:r>
-                        <w:t>const bodyParser = require('body-parser')</w:t>
-                      </w:r>
-                      <w:r>
-                        <w:t xml:space="preserve"> is to import the parser. </w:t>
-                      </w:r>
-                    </w:p>
-                    <w:p>
-                      <w:r>
-                        <w:t>app.use(bodyParser.urlencoded({ extended: false }))</w:t>
-                      </w:r>
-                      <w:r>
-                        <w:t xml:space="preserve"> is used apply it. False is for simple data and True is for rich data. </w:t>
-                      </w:r>
-                    </w:p>
-                    <w:p>
-                      <w:proofErr w:type="spellStart"/>
-                      <w:proofErr w:type="gramStart"/>
-                      <w:r>
-                        <w:t>app.use</w:t>
-                      </w:r>
-                      <w:proofErr w:type="spellEnd"/>
-                      <w:r>
-                        <w:t>(</w:t>
-                      </w:r>
-                      <w:proofErr w:type="spellStart"/>
-                      <w:proofErr w:type="gramEnd"/>
-                      <w:r>
-                        <w:t>bodyParser.json</w:t>
-                      </w:r>
-                      <w:proofErr w:type="spellEnd"/>
-                      <w:r>
-                        <w:t>())</w:t>
-                      </w:r>
-                      <w:r>
-                        <w:t xml:space="preserve"> for handling </w:t>
-                      </w:r>
-                      <w:proofErr w:type="spellStart"/>
-                      <w:r>
-                        <w:t>json</w:t>
-                      </w:r>
-                      <w:proofErr w:type="spellEnd"/>
-                      <w:r>
-                        <w:t xml:space="preserve"> data. </w:t>
-                      </w:r>
-                    </w:p>
-                    <w:p/>
-                  </w:txbxContent>
-                </v:textbox>
-              </v:shape>
-            </w:pict>
-          </mc:Fallback>
-        </mc:AlternateContent>
-      </w:r>
-      <w:r>
-        <w:t xml:space="preserve">. In the terminal insert </w:t>
-      </w:r>
-      <w:r>
-        <w:rPr>
-          <w:highlight w:val="lightGray"/>
-        </w:rPr>
-        <w:t>npm install --save body-parser</w:t>
-      </w:r>
-      <w:r>
-        <w:t xml:space="preserve">. </w:t>
-      </w:r>
-      <w:r>
-        <w:t xml:space="preserve"> In </w:t>
-      </w:r>
-      <w:r>
-        <w:rPr>
-          <w:highlight w:val="lightGray"/>
-        </w:rPr>
-        <w:t>app.js</w:t>
-      </w:r>
-      <w:r>
-        <w:t xml:space="preserve"> project file I’m doing the following.</w:t>
-      </w:r>
-    </w:p>
-    <w:p>
-      <w:r>
-        <w:rPr>
-          <w:noProof/>
-        </w:rPr>
-        <w:drawing>
-          <wp:inline distT="0" distB="0" distL="0" distR="0" wp14:anchorId="579AC901" wp14:editId="15587292">
-            <wp:extent cx="3962743" cy="2133785"/>
-            <wp:effectExtent l="0" t="0" r="0" b="0"/>
-            <wp:docPr id="54" name="Picture 54"/>
-            <wp:cNvGraphicFramePr>
-              <a:graphicFrameLocks xmlns:a="http://schemas.openxmlformats.org/drawingml/2006/main" noChangeAspect="1"/>
-            </wp:cNvGraphicFramePr>
-            <a:graphic xmlns:a="http://schemas.openxmlformats.org/drawingml/2006/main">
-              <a:graphicData uri="http://schemas.openxmlformats.org/drawingml/2006/picture">
-                <pic:pic xmlns:pic="http://schemas.openxmlformats.org/drawingml/2006/picture">
-                  <pic:nvPicPr>
-                    <pic:cNvPr id="54" name="12.png"/>
-                    <pic:cNvPicPr/>
-                  </pic:nvPicPr>
-                  <pic:blipFill>
-                    <a:blip r:embed="rId15">
-                      <a:extLst>
-                        <a:ext uri="{28A0092B-C50C-407E-A947-70E740481C1C}">
-                          <a14:useLocalDpi xmlns:a14="http://schemas.microsoft.com/office/drawing/2010/main" val="0"/>
-                        </a:ext>
-                      </a:extLst>
-                    </a:blip>
-                    <a:stretch>
-                      <a:fillRect/>
-                    </a:stretch>
-                  </pic:blipFill>
-                  <pic:spPr>
-                    <a:xfrm>
-                      <a:off x="0" y="0"/>
-                      <a:ext cx="3962743" cy="2133785"/>
-                    </a:xfrm>
-                    <a:prstGeom prst="rect">
-                      <a:avLst/>
-                    </a:prstGeom>
-                  </pic:spPr>
-                </pic:pic>
-              </a:graphicData>
-            </a:graphic>
-          </wp:inline>
-        </w:drawing>
-      </w:r>
-    </w:p>
-    <w:p>
-      <w:r>
-        <w:t>movie</w:t>
-      </w:r>
-      <w:r>
-        <w:t xml:space="preserve">.js file project has GET, POST, </w:t>
-      </w:r>
-      <w:r>
-        <w:rPr>
-          <w:caps/>
-        </w:rPr>
-        <w:t>delete</w:t>
-      </w:r>
-      <w:r>
-        <w:t xml:space="preserve"> and UPDETE functionalities </w:t>
-      </w:r>
-    </w:p>
-    <w:p>
-      <w:r>
-        <w:t xml:space="preserve">To send GET </w:t>
-      </w:r>
-      <w:r>
-        <w:t>request I</w:t>
-      </w:r>
-      <w:r>
-        <w:t xml:space="preserve"> don’t </w:t>
-      </w:r>
-      <w:r>
-        <w:t xml:space="preserve">need </w:t>
-      </w:r>
-      <w:r>
-        <w:t>to provide any kind of information</w:t>
-      </w:r>
-      <w:r>
-        <w:t xml:space="preserve"> </w:t>
-      </w:r>
-    </w:p>
-    <w:p>
-      <w:pPr>
-        <w:pStyle w:val="ListParagraph"/>
-        <w:numPr>
-          <w:ilvl w:val="0"/>
-          <w:numId w:val="2"/>
-        </w:numPr>
-      </w:pPr>
-      <w:r>
-        <w:t xml:space="preserve">To send a </w:t>
-      </w:r>
-      <w:r>
-        <w:rPr>
-          <w:caps/>
-        </w:rPr>
-        <w:t>delete</w:t>
-      </w:r>
-      <w:r>
-        <w:t xml:space="preserve"> request I’m providing </w:t>
-      </w:r>
-      <w:proofErr w:type="spellStart"/>
-      <w:r>
-        <w:t>budgetId</w:t>
-      </w:r>
-      <w:proofErr w:type="spellEnd"/>
-      <w:r>
-        <w:t xml:space="preserve"> only</w:t>
-      </w:r>
-    </w:p>
-    <w:p>
-      <w:pPr>
-        <w:pStyle w:val="ListParagraph"/>
-        <w:numPr>
-          <w:ilvl w:val="0"/>
-          <w:numId w:val="2"/>
-        </w:numPr>
-      </w:pPr>
-      <w:r>
-        <w:t xml:space="preserve">To send a POST request I’m proving the following data: </w:t>
-      </w:r>
-    </w:p>
-    <w:p>
-      <w:pPr>
-        <w:pStyle w:val="ListParagraph"/>
-        <w:numPr>
-          <w:ilvl w:val="1"/>
-          <w:numId w:val="1"/>
-        </w:numPr>
-      </w:pPr>
-      <w:r>
-        <w:t>Budget of the movie</w:t>
-      </w:r>
-    </w:p>
-    <w:p>
-      <w:pPr>
-        <w:pStyle w:val="ListParagraph"/>
-        <w:numPr>
-          <w:ilvl w:val="1"/>
-          <w:numId w:val="1"/>
-        </w:numPr>
-      </w:pPr>
-      <w:r>
-        <w:t>The original language</w:t>
-      </w:r>
-    </w:p>
-    <w:p>
-      <w:pPr>
-        <w:pStyle w:val="ListParagraph"/>
-        <w:numPr>
-          <w:ilvl w:val="0"/>
-          <w:numId w:val="2"/>
-        </w:numPr>
-      </w:pPr>
-      <w:r>
-        <w:t xml:space="preserve">To send a </w:t>
-      </w:r>
-      <w:r>
-        <w:t>PATCH (</w:t>
-      </w:r>
-      <w:r>
-        <w:t xml:space="preserve">update) request </w:t>
-      </w:r>
-      <w:r>
-        <w:t>I’m providing</w:t>
-      </w:r>
-      <w:r>
-        <w:t xml:space="preserve"> </w:t>
-      </w:r>
-      <w:r>
-        <w:t>following data:</w:t>
-      </w:r>
-    </w:p>
-    <w:p>
-      <w:pPr>
-        <w:pStyle w:val="ListParagraph"/>
-        <w:numPr>
-          <w:ilvl w:val="1"/>
-          <w:numId w:val="1"/>
-        </w:numPr>
-      </w:pPr>
-      <w:r>
-        <w:t>B</w:t>
-      </w:r>
-      <w:r>
-        <w:t>udget</w:t>
-      </w:r>
-      <w:r>
-        <w:t xml:space="preserve"> </w:t>
-      </w:r>
-      <w:r>
-        <w:t>Id</w:t>
-      </w:r>
-      <w:r>
-        <w:t xml:space="preserve"> </w:t>
-      </w:r>
-    </w:p>
-    <w:p>
-      <w:pPr>
-        <w:pStyle w:val="ListParagraph"/>
-        <w:numPr>
-          <w:ilvl w:val="1"/>
-          <w:numId w:val="1"/>
-        </w:numPr>
-      </w:pPr>
-      <w:r>
-        <w:t>Budget of the movie</w:t>
-      </w:r>
-    </w:p>
-    <w:p>
-      <w:pPr>
-        <w:pStyle w:val="ListParagraph"/>
-        <w:numPr>
-          <w:ilvl w:val="1"/>
-          <w:numId w:val="1"/>
-        </w:numPr>
-      </w:pPr>
-      <w:r>
-        <w:t>The original language</w:t>
+        <w:t>I had chosen to use Bubble Chart because it’s easy for the customers to understand the data I want to visuals (Y: the budget of the movie, X: the average vote for the movie ) and the bubble is the movie.</w:t>
       </w:r>
     </w:p>
     <w:p/>
     <w:p/>
     <w:p/>
     <w:p/>
+    <w:p/>
+    <w:p/>
+    <w:p/>
     <w:p>
       <w:pPr>
         <w:pStyle w:val="Heading1"/>
       </w:pPr>
+      <w:bookmarkStart w:id="8" w:name="_Toc32313797"/>
+      <w:r>
+        <w:t>How to start the project?</w:t>
+      </w:r>
+      <w:bookmarkEnd w:id="8"/>
     </w:p>
     <w:p>
       <w:pPr>
-        <w:pStyle w:val="Heading1"/>
-      </w:pPr>
-      <w:bookmarkStart w:id="5" w:name="_Toc30169062"/>
-      <w:r>
-        <w:t>Database linkage</w:t>
-      </w:r>
-      <w:bookmarkEnd w:id="5"/>
+        <w:pStyle w:val="Heading2"/>
+      </w:pPr>
+      <w:bookmarkStart w:id="9" w:name="_Toc32313798"/>
+      <w:r>
+        <w:t>requirement</w:t>
+      </w:r>
+      <w:bookmarkEnd w:id="9"/>
       <w:r>
         <w:t xml:space="preserve"> </w:t>
       </w:r>
     </w:p>
-    <w:p/>
-    <w:p>
-      <w:r>
-        <w:t xml:space="preserve">Import </w:t>
-      </w:r>
-      <w:proofErr w:type="spellStart"/>
-      <w:r>
-        <w:rPr>
-          <w:highlight w:val="lightGray"/>
-        </w:rPr>
-        <w:t>movie</w:t>
-      </w:r>
-      <w:r>
-        <w:rPr>
-          <w:highlight w:val="lightGray"/>
-        </w:rPr>
-        <w:t>.sql</w:t>
-      </w:r>
-      <w:proofErr w:type="spellEnd"/>
-      <w:r>
-        <w:t xml:space="preserve"> to database using </w:t>
-      </w:r>
-      <w:proofErr w:type="spellStart"/>
-      <w:r>
-        <w:t>xamPP</w:t>
-      </w:r>
-      <w:proofErr w:type="spellEnd"/>
-      <w:r>
-        <w:t xml:space="preserve"> Control Panel</w:t>
-      </w:r>
-      <w:r>
-        <w:t xml:space="preserve">. Inside </w:t>
-      </w:r>
-      <w:r>
-        <w:t>movie</w:t>
-      </w:r>
-      <w:r>
-        <w:t xml:space="preserve">.js I’m </w:t>
-      </w:r>
-      <w:r>
-        <w:t>importing the database (</w:t>
-      </w:r>
-      <w:proofErr w:type="spellStart"/>
-      <w:r>
-        <w:rPr>
-          <w:highlight w:val="lightGray"/>
-        </w:rPr>
-        <w:t>var</w:t>
-      </w:r>
-      <w:proofErr w:type="spellEnd"/>
-      <w:r>
-        <w:rPr>
-          <w:highlight w:val="lightGray"/>
-        </w:rPr>
-        <w:t xml:space="preserve"> </w:t>
-      </w:r>
-      <w:proofErr w:type="spellStart"/>
-      <w:r>
-        <w:rPr>
-          <w:highlight w:val="lightGray"/>
-        </w:rPr>
-        <w:t>mysql</w:t>
-      </w:r>
-      <w:proofErr w:type="spellEnd"/>
-      <w:r>
-        <w:rPr>
-          <w:highlight w:val="lightGray"/>
-        </w:rPr>
-        <w:t xml:space="preserve"> = require('</w:t>
-      </w:r>
-      <w:proofErr w:type="spellStart"/>
-      <w:r>
-        <w:rPr>
-          <w:highlight w:val="lightGray"/>
-        </w:rPr>
-        <w:t>mysql</w:t>
-      </w:r>
-      <w:proofErr w:type="spellEnd"/>
-      <w:r>
-        <w:rPr>
-          <w:highlight w:val="lightGray"/>
-        </w:rPr>
-        <w:t>')</w:t>
-      </w:r>
-      <w:r>
-        <w:t xml:space="preserve">) and inside each </w:t>
-      </w:r>
-      <w:proofErr w:type="gramStart"/>
-      <w:r>
-        <w:t>method(</w:t>
-      </w:r>
-      <w:proofErr w:type="gramEnd"/>
-      <w:r>
-        <w:t>GET,POST,DELET, and PATCH) I’m creating a connection and then I’m</w:t>
-      </w:r>
-      <w:r>
-        <w:t xml:space="preserve"> closing it for security preps.</w:t>
-      </w:r>
-    </w:p>
-    <w:p>
-      <w:r>
-        <w:t xml:space="preserve">Now by using Postman I can test my </w:t>
-      </w:r>
-      <w:r>
-        <w:t xml:space="preserve">GET, </w:t>
-      </w:r>
-      <w:proofErr w:type="gramStart"/>
-      <w:r>
-        <w:t>POST</w:t>
-      </w:r>
-      <w:r>
-        <w:t>,DELET</w:t>
-      </w:r>
-      <w:proofErr w:type="gramEnd"/>
-      <w:r>
-        <w:t xml:space="preserve"> and PATCH. </w:t>
-      </w:r>
-    </w:p>
-    <w:p/>
-    <w:p>
-      <w:pPr>
-        <w:pStyle w:val="Heading1"/>
-      </w:pPr>
-      <w:bookmarkStart w:id="6" w:name="_Toc30169063"/>
-      <w:r>
-        <w:t>Data visualization</w:t>
-      </w:r>
-      <w:bookmarkEnd w:id="6"/>
-    </w:p>
-    <w:p/>
-    <w:p>
-      <w:r>
-        <w:t>After I’m done with building and testing the API</w:t>
-      </w:r>
-      <w:r>
-        <w:t xml:space="preserve"> and the concoction to the database</w:t>
-      </w:r>
-      <w:r>
-        <w:t xml:space="preserve">, I’m using </w:t>
-      </w:r>
-      <w:r>
-        <w:t xml:space="preserve">JavaScript </w:t>
-      </w:r>
-      <w:proofErr w:type="gramStart"/>
-      <w:r>
-        <w:t xml:space="preserve">for </w:t>
-      </w:r>
-      <w:r>
-        <w:t xml:space="preserve"> visualize</w:t>
-      </w:r>
-      <w:proofErr w:type="gramEnd"/>
-      <w:r>
-        <w:t xml:space="preserve"> the data I’m getting from API by using JOSN</w:t>
-      </w:r>
-      <w:r>
-        <w:t xml:space="preserve"> and XML</w:t>
-      </w:r>
-      <w:r>
-        <w:t xml:space="preserve">. </w:t>
-      </w:r>
-    </w:p>
-    <w:p/>
-    <w:p>
-      <w:pPr>
-        <w:pStyle w:val="Heading1"/>
-      </w:pPr>
-      <w:bookmarkStart w:id="7" w:name="_Toc30169064"/>
-      <w:r>
-        <w:t>Running the code</w:t>
-      </w:r>
-      <w:bookmarkEnd w:id="7"/>
-    </w:p>
-    <w:p/>
     <w:p>
       <w:pPr>
         <w:pStyle w:val="ListParagraph"/>
         <w:numPr>
           <w:ilvl w:val="0"/>
-          <w:numId w:val="3"/>
+          <w:numId w:val="6"/>
         </w:numPr>
       </w:pPr>
       <w:r>
-        <w:t xml:space="preserve">Open </w:t>
-      </w:r>
-      <w:r>
-        <w:t>xaMPP</w:t>
-      </w:r>
-      <w:r>
-        <w:t xml:space="preserve"> files and move the project </w:t>
-      </w:r>
-      <w:proofErr w:type="spellStart"/>
-      <w:r>
-        <w:t>node_module</w:t>
-      </w:r>
-      <w:proofErr w:type="spellEnd"/>
-      <w:r>
-        <w:t xml:space="preserve"> </w:t>
-      </w:r>
-      <w:r>
-        <w:t xml:space="preserve">file </w:t>
-      </w:r>
-      <w:r>
-        <w:t xml:space="preserve">inside </w:t>
-      </w:r>
-      <w:proofErr w:type="spellStart"/>
-      <w:r>
-        <w:t>htdocs</w:t>
-      </w:r>
-      <w:proofErr w:type="spellEnd"/>
-      <w:r>
-        <w:t xml:space="preserve"> file.</w:t>
+        <w:t xml:space="preserve">NodeJS </w:t>
       </w:r>
     </w:p>
     <w:p>
@@ -6389,35 +5448,40 @@
         <w:pStyle w:val="ListParagraph"/>
         <w:numPr>
           <w:ilvl w:val="0"/>
-          <w:numId w:val="3"/>
+          <w:numId w:val="6"/>
         </w:numPr>
       </w:pPr>
-      <w:r>
-        <w:t xml:space="preserve">Stat </w:t>
-      </w:r>
-      <w:r>
-        <w:t xml:space="preserve">xaMPP </w:t>
-      </w:r>
-      <w:r>
-        <w:t>and run the virtual server.</w:t>
-      </w:r>
+      <w:proofErr w:type="spellStart"/>
+      <w:r>
+        <w:t>Xampp</w:t>
+      </w:r>
+      <w:proofErr w:type="spellEnd"/>
     </w:p>
     <w:p>
       <w:pPr>
         <w:pStyle w:val="ListParagraph"/>
         <w:numPr>
           <w:ilvl w:val="0"/>
-          <w:numId w:val="3"/>
+          <w:numId w:val="6"/>
         </w:numPr>
       </w:pPr>
       <w:r>
-        <w:t xml:space="preserve">Use </w:t>
-      </w:r>
-      <w:r>
-        <w:t>visual Studio Code</w:t>
-      </w:r>
-      <w:r>
-        <w:t xml:space="preserve"> to open the project.</w:t>
+        <w:t>Visual studio code</w:t>
+      </w:r>
+    </w:p>
+    <w:p>
+      <w:pPr>
+        <w:pStyle w:val="Heading2"/>
+      </w:pPr>
+      <w:bookmarkStart w:id="10" w:name="_Toc32313799"/>
+      <w:r>
+        <w:t>Instruction</w:t>
+      </w:r>
+      <w:bookmarkEnd w:id="10"/>
+    </w:p>
+    <w:p>
+      <w:r>
+        <w:t>Open XAMPP and run Apache and MySQL</w:t>
       </w:r>
     </w:p>
     <w:p>
@@ -6425,26 +5489,94 @@
         <w:pStyle w:val="ListParagraph"/>
         <w:numPr>
           <w:ilvl w:val="0"/>
-          <w:numId w:val="3"/>
+          <w:numId w:val="7"/>
         </w:numPr>
       </w:pPr>
       <w:r>
-        <w:t xml:space="preserve">In </w:t>
-      </w:r>
-      <w:r>
-        <w:t>visual Studio Code</w:t>
-      </w:r>
-      <w:r>
-        <w:t xml:space="preserve"> terminal type </w:t>
-      </w:r>
-      <w:r>
-        <w:t>npm start</w:t>
-      </w:r>
-      <w:r>
-        <w:t xml:space="preserve"> to start the server</w:t>
+        <w:t>O</w:t>
+      </w:r>
+      <w:r>
+        <w:t xml:space="preserve">pen </w:t>
+      </w:r>
+      <w:proofErr w:type="spellStart"/>
+      <w:r>
+        <w:t>Myphpmyadmin</w:t>
+      </w:r>
+      <w:proofErr w:type="spellEnd"/>
+      <w:r>
+        <w:t xml:space="preserve"> </w:t>
+      </w:r>
+    </w:p>
+    <w:p>
+      <w:pPr>
+        <w:pStyle w:val="ListParagraph"/>
+        <w:numPr>
+          <w:ilvl w:val="1"/>
+          <w:numId w:val="8"/>
+        </w:numPr>
+      </w:pPr>
+      <w:r>
+        <w:t>C</w:t>
+      </w:r>
+      <w:r>
+        <w:t xml:space="preserve">reate </w:t>
+      </w:r>
+      <w:r>
+        <w:t xml:space="preserve">new </w:t>
+      </w:r>
+      <w:r>
+        <w:t xml:space="preserve">database </w:t>
+      </w:r>
+      <w:r>
+        <w:t xml:space="preserve">and name </w:t>
+      </w:r>
+      <w:proofErr w:type="gramStart"/>
+      <w:r>
+        <w:t>it</w:t>
+      </w:r>
+      <w:proofErr w:type="gramEnd"/>
+      <w:r>
+        <w:t xml:space="preserve"> </w:t>
+      </w:r>
+      <w:r>
+        <w:t>" movie "</w:t>
       </w:r>
       <w:r>
         <w:t>.</w:t>
+      </w:r>
+    </w:p>
+    <w:p>
+      <w:pPr>
+        <w:pStyle w:val="ListParagraph"/>
+        <w:numPr>
+          <w:ilvl w:val="1"/>
+          <w:numId w:val="8"/>
+        </w:numPr>
+      </w:pPr>
+      <w:r>
+        <w:t>I</w:t>
+      </w:r>
+      <w:r>
+        <w:t xml:space="preserve">mport </w:t>
+      </w:r>
+      <w:r>
+        <w:t xml:space="preserve">the dataset using </w:t>
+      </w:r>
+      <w:proofErr w:type="gramStart"/>
+      <w:r>
+        <w:t xml:space="preserve">( </w:t>
+      </w:r>
+      <w:proofErr w:type="spellStart"/>
+      <w:r>
+        <w:t>movie.sql</w:t>
+      </w:r>
+      <w:proofErr w:type="spellEnd"/>
+      <w:proofErr w:type="gramEnd"/>
+      <w:r>
+        <w:t xml:space="preserve"> </w:t>
+      </w:r>
+      <w:r>
+        <w:t>).</w:t>
       </w:r>
     </w:p>
     <w:p>
@@ -6452,25 +5584,97 @@
         <w:pStyle w:val="ListParagraph"/>
         <w:numPr>
           <w:ilvl w:val="0"/>
-          <w:numId w:val="3"/>
+          <w:numId w:val="7"/>
         </w:numPr>
       </w:pPr>
       <w:r>
-        <w:t xml:space="preserve">move the project </w:t>
-      </w:r>
-      <w:r>
-        <w:t xml:space="preserve">visualize </w:t>
-      </w:r>
-      <w:r>
-        <w:t xml:space="preserve">file inside </w:t>
+        <w:t>O</w:t>
+      </w:r>
+      <w:r>
+        <w:t xml:space="preserve">pen visual studio code </w:t>
+      </w:r>
+    </w:p>
+    <w:p>
+      <w:pPr>
+        <w:pStyle w:val="ListParagraph"/>
+        <w:numPr>
+          <w:ilvl w:val="1"/>
+          <w:numId w:val="9"/>
+        </w:numPr>
+      </w:pPr>
+      <w:r>
+        <w:t>O</w:t>
+      </w:r>
+      <w:r>
+        <w:t xml:space="preserve">pen the folder </w:t>
       </w:r>
       <w:proofErr w:type="spellStart"/>
       <w:r>
-        <w:t>htdocs</w:t>
+        <w:t>node_module</w:t>
       </w:r>
       <w:proofErr w:type="spellEnd"/>
-      <w:r>
-        <w:t xml:space="preserve"> file</w:t>
+    </w:p>
+    <w:p>
+      <w:pPr>
+        <w:pStyle w:val="ListParagraph"/>
+        <w:numPr>
+          <w:ilvl w:val="1"/>
+          <w:numId w:val="9"/>
+        </w:numPr>
+      </w:pPr>
+      <w:r>
+        <w:t>O</w:t>
+      </w:r>
+      <w:r>
+        <w:t>pen the terminal and type (</w:t>
+      </w:r>
+      <w:proofErr w:type="spellStart"/>
+      <w:r>
+        <w:t>npm</w:t>
+      </w:r>
+      <w:proofErr w:type="spellEnd"/>
+      <w:r>
+        <w:t xml:space="preserve"> install express --save)</w:t>
+      </w:r>
+      <w:r>
+        <w:t xml:space="preserve"> =&gt;</w:t>
+      </w:r>
+      <w:r>
+        <w:t xml:space="preserve"> Enter</w:t>
+      </w:r>
+    </w:p>
+    <w:p>
+      <w:pPr>
+        <w:pStyle w:val="ListParagraph"/>
+        <w:numPr>
+          <w:ilvl w:val="1"/>
+          <w:numId w:val="9"/>
+        </w:numPr>
+      </w:pPr>
+      <w:r>
+        <w:t>T</w:t>
+      </w:r>
+      <w:r>
+        <w:t>ype (</w:t>
+      </w:r>
+      <w:proofErr w:type="spellStart"/>
+      <w:r>
+        <w:t>npm</w:t>
+      </w:r>
+      <w:proofErr w:type="spellEnd"/>
+      <w:r>
+        <w:t xml:space="preserve"> start) </w:t>
+      </w:r>
+      <w:r>
+        <w:t>=&gt; E</w:t>
+      </w:r>
+      <w:r>
+        <w:t>nter</w:t>
+      </w:r>
+    </w:p>
+    <w:p>
+      <w:r>
+        <w:t xml:space="preserve">now the server is working </w:t>
       </w:r>
     </w:p>
     <w:p>
@@ -6478,61 +5682,72 @@
         <w:pStyle w:val="ListParagraph"/>
         <w:numPr>
           <w:ilvl w:val="0"/>
-          <w:numId w:val="3"/>
+          <w:numId w:val="7"/>
         </w:numPr>
       </w:pPr>
       <w:r>
-        <w:t xml:space="preserve">Open </w:t>
-      </w:r>
-      <w:hyperlink r:id="rId16" w:history="1">
-        <w:r>
-          <w:rPr>
-            <w:rStyle w:val="Hyperlink"/>
-          </w:rPr>
-          <w:t>http://127.0.0.1/visualize/index.php</w:t>
-        </w:r>
-      </w:hyperlink>
-      <w:r>
-        <w:t xml:space="preserve">  in </w:t>
+        <w:t xml:space="preserve"> </w:t>
+      </w:r>
+      <w:r>
+        <w:t>C</w:t>
+      </w:r>
+      <w:r>
+        <w:t>opy the file (</w:t>
+      </w:r>
+      <w:r>
+        <w:t xml:space="preserve">visualize) </w:t>
+      </w:r>
+      <w:proofErr w:type="gramStart"/>
+      <w:r>
+        <w:t>to</w:t>
+      </w:r>
+      <w:r>
+        <w:t xml:space="preserve">  </w:t>
       </w:r>
       <w:proofErr w:type="spellStart"/>
       <w:r>
-        <w:t>you</w:t>
+        <w:t>xampp</w:t>
       </w:r>
       <w:proofErr w:type="spellEnd"/>
-      <w:r>
-        <w:t xml:space="preserve"> browser  .</w:t>
-      </w:r>
+      <w:proofErr w:type="gramEnd"/>
+      <w:r>
+        <w:t>/</w:t>
+      </w:r>
+      <w:proofErr w:type="spellStart"/>
+      <w:r>
+        <w:t>htdocs</w:t>
+      </w:r>
+      <w:proofErr w:type="spellEnd"/>
     </w:p>
     <w:p>
       <w:pPr>
         <w:pStyle w:val="ListParagraph"/>
-      </w:pPr>
-    </w:p>
-    <w:p>
-      <w:pPr>
-        <w:pStyle w:val="ListParagraph"/>
-      </w:pPr>
-    </w:p>
-    <w:p>
+        <w:numPr>
+          <w:ilvl w:val="0"/>
+          <w:numId w:val="7"/>
+        </w:numPr>
+      </w:pPr>
+      <w:r>
+        <w:t>O</w:t>
+      </w:r>
+      <w:r>
+        <w:t xml:space="preserve">pen your browser and </w:t>
+      </w:r>
+      <w:r>
+        <w:t>type (</w:t>
+      </w:r>
+      <w:proofErr w:type="gramStart"/>
+      <w:r>
+        <w:t>http://127.0.0.1/visualize/index.php )</w:t>
+      </w:r>
+      <w:proofErr w:type="gramEnd"/>
       <w:r>
         <w:t xml:space="preserve"> </w:t>
       </w:r>
-      <w:r>
-        <w:t xml:space="preserve">Now you see the results. </w:t>
-      </w:r>
-      <w:r>
-        <w:t xml:space="preserve"> </w:t>
-      </w:r>
-    </w:p>
-    <w:p>
-      <w:pPr>
-        <w:pStyle w:val="ListParagraph"/>
-      </w:pPr>
     </w:p>
     <w:p/>
     <w:sectPr>
-      <w:footerReference w:type="default" r:id="rId17"/>
+      <w:footerReference w:type="default" r:id="rId11"/>
       <w:pgSz w:w="11906" w:h="16838"/>
       <w:pgMar w:top="1440" w:right="1440" w:bottom="1440" w:left="1440" w:header="720" w:footer="720" w:gutter="0"/>
       <w:pgNumType w:start="0"/>
@@ -6545,7 +5760,7 @@
 </file>
 
 <file path=word/endnotes.xml><?xml version="1.0" encoding="utf-8"?>
-<w:endnotes xmlns:wpc="http://schemas.microsoft.com/office/word/2010/wordprocessingCanvas" xmlns:cx="http://schemas.microsoft.com/office/drawing/2014/chartex" xmlns:mc="http://schemas.openxmlformats.org/markup-compatibility/2006" xmlns:o="urn:schemas-microsoft-com:office:office" xmlns:r="http://schemas.openxmlformats.org/officeDocument/2006/relationships" xmlns:m="http://schemas.openxmlformats.org/officeDocument/2006/math" xmlns:v="urn:schemas-microsoft-com:vml" xmlns:wp14="http://schemas.microsoft.com/office/word/2010/wordprocessingDrawing" xmlns:wp="http://schemas.openxmlformats.org/drawingml/2006/wordprocessingDrawing" xmlns:w10="urn:schemas-microsoft-com:office:word" xmlns:w="http://schemas.openxmlformats.org/wordprocessingml/2006/main" xmlns:w14="http://schemas.microsoft.com/office/word/2010/wordml" xmlns:w15="http://schemas.microsoft.com/office/word/2012/wordml" xmlns:w16se="http://schemas.microsoft.com/office/word/2015/wordml/symex" xmlns:wpg="http://schemas.microsoft.com/office/word/2010/wordprocessingGroup" xmlns:wpi="http://schemas.microsoft.com/office/word/2010/wordprocessingInk" xmlns:wne="http://schemas.microsoft.com/office/word/2006/wordml" xmlns:wps="http://schemas.microsoft.com/office/word/2010/wordprocessingShape" mc:Ignorable="w14 w15 w16se wp14">
+<w:endnotes xmlns:wpc="http://schemas.microsoft.com/office/word/2010/wordprocessingCanvas" xmlns:cx="http://schemas.microsoft.com/office/drawing/2014/chartex" xmlns:cx1="http://schemas.microsoft.com/office/drawing/2015/9/8/chartex" xmlns:cx2="http://schemas.microsoft.com/office/drawing/2015/10/21/chartex" xmlns:cx3="http://schemas.microsoft.com/office/drawing/2016/5/9/chartex" xmlns:cx4="http://schemas.microsoft.com/office/drawing/2016/5/10/chartex" xmlns:cx5="http://schemas.microsoft.com/office/drawing/2016/5/11/chartex" xmlns:cx6="http://schemas.microsoft.com/office/drawing/2016/5/12/chartex" xmlns:cx7="http://schemas.microsoft.com/office/drawing/2016/5/13/chartex" xmlns:cx8="http://schemas.microsoft.com/office/drawing/2016/5/14/chartex" xmlns:mc="http://schemas.openxmlformats.org/markup-compatibility/2006" xmlns:aink="http://schemas.microsoft.com/office/drawing/2016/ink" xmlns:am3d="http://schemas.microsoft.com/office/drawing/2017/model3d" xmlns:o="urn:schemas-microsoft-com:office:office" xmlns:r="http://schemas.openxmlformats.org/officeDocument/2006/relationships" xmlns:m="http://schemas.openxmlformats.org/officeDocument/2006/math" xmlns:v="urn:schemas-microsoft-com:vml" xmlns:wp14="http://schemas.microsoft.com/office/word/2010/wordprocessingDrawing" xmlns:wp="http://schemas.openxmlformats.org/drawingml/2006/wordprocessingDrawing" xmlns:w10="urn:schemas-microsoft-com:office:word" xmlns:w="http://schemas.openxmlformats.org/wordprocessingml/2006/main" xmlns:w14="http://schemas.microsoft.com/office/word/2010/wordml" xmlns:w15="http://schemas.microsoft.com/office/word/2012/wordml" xmlns:w16cid="http://schemas.microsoft.com/office/word/2016/wordml/cid" xmlns:w16se="http://schemas.microsoft.com/office/word/2015/wordml/symex" xmlns:wpg="http://schemas.microsoft.com/office/word/2010/wordprocessingGroup" xmlns:wpi="http://schemas.microsoft.com/office/word/2010/wordprocessingInk" xmlns:wne="http://schemas.microsoft.com/office/word/2006/wordml" xmlns:wps="http://schemas.microsoft.com/office/word/2010/wordprocessingShape" mc:Ignorable="w14 w15 w16se w16cid wp14">
   <w:endnote w:type="separator" w:id="-1">
     <w:p>
       <w:pPr>
@@ -6570,7 +5785,7 @@
 </file>
 
 <file path=word/footer1.xml><?xml version="1.0" encoding="utf-8"?>
-<w:ftr xmlns:wpc="http://schemas.microsoft.com/office/word/2010/wordprocessingCanvas" xmlns:cx="http://schemas.microsoft.com/office/drawing/2014/chartex" xmlns:mc="http://schemas.openxmlformats.org/markup-compatibility/2006" xmlns:o="urn:schemas-microsoft-com:office:office" xmlns:r="http://schemas.openxmlformats.org/officeDocument/2006/relationships" xmlns:m="http://schemas.openxmlformats.org/officeDocument/2006/math" xmlns:v="urn:schemas-microsoft-com:vml" xmlns:wp14="http://schemas.microsoft.com/office/word/2010/wordprocessingDrawing" xmlns:wp="http://schemas.openxmlformats.org/drawingml/2006/wordprocessingDrawing" xmlns:w10="urn:schemas-microsoft-com:office:word" xmlns:w="http://schemas.openxmlformats.org/wordprocessingml/2006/main" xmlns:w14="http://schemas.microsoft.com/office/word/2010/wordml" xmlns:w15="http://schemas.microsoft.com/office/word/2012/wordml" xmlns:w16se="http://schemas.microsoft.com/office/word/2015/wordml/symex" xmlns:wpg="http://schemas.microsoft.com/office/word/2010/wordprocessingGroup" xmlns:wpi="http://schemas.microsoft.com/office/word/2010/wordprocessingInk" xmlns:wne="http://schemas.microsoft.com/office/word/2006/wordml" xmlns:wps="http://schemas.microsoft.com/office/word/2010/wordprocessingShape" mc:Ignorable="w14 w15 w16se wp14">
+<w:ftr xmlns:wpc="http://schemas.microsoft.com/office/word/2010/wordprocessingCanvas" xmlns:cx="http://schemas.microsoft.com/office/drawing/2014/chartex" xmlns:cx1="http://schemas.microsoft.com/office/drawing/2015/9/8/chartex" xmlns:cx2="http://schemas.microsoft.com/office/drawing/2015/10/21/chartex" xmlns:cx3="http://schemas.microsoft.com/office/drawing/2016/5/9/chartex" xmlns:cx4="http://schemas.microsoft.com/office/drawing/2016/5/10/chartex" xmlns:cx5="http://schemas.microsoft.com/office/drawing/2016/5/11/chartex" xmlns:cx6="http://schemas.microsoft.com/office/drawing/2016/5/12/chartex" xmlns:cx7="http://schemas.microsoft.com/office/drawing/2016/5/13/chartex" xmlns:cx8="http://schemas.microsoft.com/office/drawing/2016/5/14/chartex" xmlns:mc="http://schemas.openxmlformats.org/markup-compatibility/2006" xmlns:aink="http://schemas.microsoft.com/office/drawing/2016/ink" xmlns:am3d="http://schemas.microsoft.com/office/drawing/2017/model3d" xmlns:o="urn:schemas-microsoft-com:office:office" xmlns:r="http://schemas.openxmlformats.org/officeDocument/2006/relationships" xmlns:m="http://schemas.openxmlformats.org/officeDocument/2006/math" xmlns:v="urn:schemas-microsoft-com:vml" xmlns:wp14="http://schemas.microsoft.com/office/word/2010/wordprocessingDrawing" xmlns:wp="http://schemas.openxmlformats.org/drawingml/2006/wordprocessingDrawing" xmlns:w10="urn:schemas-microsoft-com:office:word" xmlns:w="http://schemas.openxmlformats.org/wordprocessingml/2006/main" xmlns:w14="http://schemas.microsoft.com/office/word/2010/wordml" xmlns:w15="http://schemas.microsoft.com/office/word/2012/wordml" xmlns:w16cid="http://schemas.microsoft.com/office/word/2016/wordml/cid" xmlns:w16se="http://schemas.microsoft.com/office/word/2015/wordml/symex" xmlns:wpg="http://schemas.microsoft.com/office/word/2010/wordprocessingGroup" xmlns:wpi="http://schemas.microsoft.com/office/word/2010/wordprocessingInk" xmlns:wne="http://schemas.microsoft.com/office/word/2006/wordml" xmlns:wps="http://schemas.microsoft.com/office/word/2010/wordprocessingShape" mc:Ignorable="w14 w15 w16se w16cid wp14">
   <w:sdt>
     <w:sdtPr>
       <w:id w:val="1465465483"/>
@@ -6623,7 +5838,7 @@
 </file>
 
 <file path=word/footnotes.xml><?xml version="1.0" encoding="utf-8"?>
-<w:footnotes xmlns:wpc="http://schemas.microsoft.com/office/word/2010/wordprocessingCanvas" xmlns:cx="http://schemas.microsoft.com/office/drawing/2014/chartex" xmlns:mc="http://schemas.openxmlformats.org/markup-compatibility/2006" xmlns:o="urn:schemas-microsoft-com:office:office" xmlns:r="http://schemas.openxmlformats.org/officeDocument/2006/relationships" xmlns:m="http://schemas.openxmlformats.org/officeDocument/2006/math" xmlns:v="urn:schemas-microsoft-com:vml" xmlns:wp14="http://schemas.microsoft.com/office/word/2010/wordprocessingDrawing" xmlns:wp="http://schemas.openxmlformats.org/drawingml/2006/wordprocessingDrawing" xmlns:w10="urn:schemas-microsoft-com:office:word" xmlns:w="http://schemas.openxmlformats.org/wordprocessingml/2006/main" xmlns:w14="http://schemas.microsoft.com/office/word/2010/wordml" xmlns:w15="http://schemas.microsoft.com/office/word/2012/wordml" xmlns:w16se="http://schemas.microsoft.com/office/word/2015/wordml/symex" xmlns:wpg="http://schemas.microsoft.com/office/word/2010/wordprocessingGroup" xmlns:wpi="http://schemas.microsoft.com/office/word/2010/wordprocessingInk" xmlns:wne="http://schemas.microsoft.com/office/word/2006/wordml" xmlns:wps="http://schemas.microsoft.com/office/word/2010/wordprocessingShape" mc:Ignorable="w14 w15 w16se wp14">
+<w:footnotes xmlns:wpc="http://schemas.microsoft.com/office/word/2010/wordprocessingCanvas" xmlns:cx="http://schemas.microsoft.com/office/drawing/2014/chartex" xmlns:cx1="http://schemas.microsoft.com/office/drawing/2015/9/8/chartex" xmlns:cx2="http://schemas.microsoft.com/office/drawing/2015/10/21/chartex" xmlns:cx3="http://schemas.microsoft.com/office/drawing/2016/5/9/chartex" xmlns:cx4="http://schemas.microsoft.com/office/drawing/2016/5/10/chartex" xmlns:cx5="http://schemas.microsoft.com/office/drawing/2016/5/11/chartex" xmlns:cx6="http://schemas.microsoft.com/office/drawing/2016/5/12/chartex" xmlns:cx7="http://schemas.microsoft.com/office/drawing/2016/5/13/chartex" xmlns:cx8="http://schemas.microsoft.com/office/drawing/2016/5/14/chartex" xmlns:mc="http://schemas.openxmlformats.org/markup-compatibility/2006" xmlns:aink="http://schemas.microsoft.com/office/drawing/2016/ink" xmlns:am3d="http://schemas.microsoft.com/office/drawing/2017/model3d" xmlns:o="urn:schemas-microsoft-com:office:office" xmlns:r="http://schemas.openxmlformats.org/officeDocument/2006/relationships" xmlns:m="http://schemas.openxmlformats.org/officeDocument/2006/math" xmlns:v="urn:schemas-microsoft-com:vml" xmlns:wp14="http://schemas.microsoft.com/office/word/2010/wordprocessingDrawing" xmlns:wp="http://schemas.openxmlformats.org/drawingml/2006/wordprocessingDrawing" xmlns:w10="urn:schemas-microsoft-com:office:word" xmlns:w="http://schemas.openxmlformats.org/wordprocessingml/2006/main" xmlns:w14="http://schemas.microsoft.com/office/word/2010/wordml" xmlns:w15="http://schemas.microsoft.com/office/word/2012/wordml" xmlns:w16cid="http://schemas.microsoft.com/office/word/2016/wordml/cid" xmlns:w16se="http://schemas.microsoft.com/office/word/2015/wordml/symex" xmlns:wpg="http://schemas.microsoft.com/office/word/2010/wordprocessingGroup" xmlns:wpi="http://schemas.microsoft.com/office/word/2010/wordprocessingInk" xmlns:wne="http://schemas.microsoft.com/office/word/2006/wordml" xmlns:wps="http://schemas.microsoft.com/office/word/2010/wordprocessingShape" mc:Ignorable="w14 w15 w16se w16cid wp14">
   <w:footnote w:type="separator" w:id="-1">
     <w:p>
       <w:pPr>
@@ -6648,8 +5863,206 @@
 </file>
 
 <file path=word/numbering.xml><?xml version="1.0" encoding="utf-8"?>
-<w:numbering xmlns:wpc="http://schemas.microsoft.com/office/word/2010/wordprocessingCanvas" xmlns:cx="http://schemas.microsoft.com/office/drawing/2014/chartex" xmlns:mc="http://schemas.openxmlformats.org/markup-compatibility/2006" xmlns:o="urn:schemas-microsoft-com:office:office" xmlns:r="http://schemas.openxmlformats.org/officeDocument/2006/relationships" xmlns:m="http://schemas.openxmlformats.org/officeDocument/2006/math" xmlns:v="urn:schemas-microsoft-com:vml" xmlns:wp14="http://schemas.microsoft.com/office/word/2010/wordprocessingDrawing" xmlns:wp="http://schemas.openxmlformats.org/drawingml/2006/wordprocessingDrawing" xmlns:w10="urn:schemas-microsoft-com:office:word" xmlns:w="http://schemas.openxmlformats.org/wordprocessingml/2006/main" xmlns:w14="http://schemas.microsoft.com/office/word/2010/wordml" xmlns:w15="http://schemas.microsoft.com/office/word/2012/wordml" xmlns:w16se="http://schemas.microsoft.com/office/word/2015/wordml/symex" xmlns:wpg="http://schemas.microsoft.com/office/word/2010/wordprocessingGroup" xmlns:wpi="http://schemas.microsoft.com/office/word/2010/wordprocessingInk" xmlns:wne="http://schemas.microsoft.com/office/word/2006/wordml" xmlns:wps="http://schemas.microsoft.com/office/word/2010/wordprocessingShape" mc:Ignorable="w14 w15 w16se wp14">
+<w:numbering xmlns:wpc="http://schemas.microsoft.com/office/word/2010/wordprocessingCanvas" xmlns:cx="http://schemas.microsoft.com/office/drawing/2014/chartex" xmlns:cx1="http://schemas.microsoft.com/office/drawing/2015/9/8/chartex" xmlns:cx2="http://schemas.microsoft.com/office/drawing/2015/10/21/chartex" xmlns:cx3="http://schemas.microsoft.com/office/drawing/2016/5/9/chartex" xmlns:cx4="http://schemas.microsoft.com/office/drawing/2016/5/10/chartex" xmlns:cx5="http://schemas.microsoft.com/office/drawing/2016/5/11/chartex" xmlns:cx6="http://schemas.microsoft.com/office/drawing/2016/5/12/chartex" xmlns:cx7="http://schemas.microsoft.com/office/drawing/2016/5/13/chartex" xmlns:cx8="http://schemas.microsoft.com/office/drawing/2016/5/14/chartex" xmlns:mc="http://schemas.openxmlformats.org/markup-compatibility/2006" xmlns:aink="http://schemas.microsoft.com/office/drawing/2016/ink" xmlns:am3d="http://schemas.microsoft.com/office/drawing/2017/model3d" xmlns:o="urn:schemas-microsoft-com:office:office" xmlns:r="http://schemas.openxmlformats.org/officeDocument/2006/relationships" xmlns:m="http://schemas.openxmlformats.org/officeDocument/2006/math" xmlns:v="urn:schemas-microsoft-com:vml" xmlns:wp14="http://schemas.microsoft.com/office/word/2010/wordprocessingDrawing" xmlns:wp="http://schemas.openxmlformats.org/drawingml/2006/wordprocessingDrawing" xmlns:w10="urn:schemas-microsoft-com:office:word" xmlns:w="http://schemas.openxmlformats.org/wordprocessingml/2006/main" xmlns:w14="http://schemas.microsoft.com/office/word/2010/wordml" xmlns:w15="http://schemas.microsoft.com/office/word/2012/wordml" xmlns:w16cid="http://schemas.microsoft.com/office/word/2016/wordml/cid" xmlns:w16se="http://schemas.microsoft.com/office/word/2015/wordml/symex" xmlns:wpg="http://schemas.microsoft.com/office/word/2010/wordprocessingGroup" xmlns:wpi="http://schemas.microsoft.com/office/word/2010/wordprocessingInk" xmlns:wne="http://schemas.microsoft.com/office/word/2006/wordml" xmlns:wps="http://schemas.microsoft.com/office/word/2010/wordprocessingShape" mc:Ignorable="w14 w15 w16se w16cid wp14">
   <w:abstractNum w:abstractNumId="0" w15:restartNumberingAfterBreak="0">
+    <w:nsid w:val="04ED1638"/>
+    <w:multiLevelType w:val="hybridMultilevel"/>
+    <w:tmpl w:val="48A8DFCE"/>
+    <w:lvl w:ilvl="0" w:tplc="04090015">
+      <w:start w:val="1"/>
+      <w:numFmt w:val="upperLetter"/>
+      <w:lvlText w:val="%1."/>
+      <w:lvlJc w:val="left"/>
+      <w:pPr>
+        <w:ind w:left="720" w:hanging="360"/>
+      </w:pPr>
+    </w:lvl>
+    <w:lvl w:ilvl="1" w:tplc="04090019">
+      <w:start w:val="1"/>
+      <w:numFmt w:val="lowerLetter"/>
+      <w:lvlText w:val="%2."/>
+      <w:lvlJc w:val="left"/>
+      <w:pPr>
+        <w:ind w:left="1440" w:hanging="360"/>
+      </w:pPr>
+    </w:lvl>
+    <w:lvl w:ilvl="2" w:tplc="0409001B" w:tentative="1">
+      <w:start w:val="1"/>
+      <w:numFmt w:val="lowerRoman"/>
+      <w:lvlText w:val="%3."/>
+      <w:lvlJc w:val="right"/>
+      <w:pPr>
+        <w:ind w:left="2160" w:hanging="180"/>
+      </w:pPr>
+    </w:lvl>
+    <w:lvl w:ilvl="3" w:tplc="0409000F" w:tentative="1">
+      <w:start w:val="1"/>
+      <w:numFmt w:val="decimal"/>
+      <w:lvlText w:val="%4."/>
+      <w:lvlJc w:val="left"/>
+      <w:pPr>
+        <w:ind w:left="2880" w:hanging="360"/>
+      </w:pPr>
+    </w:lvl>
+    <w:lvl w:ilvl="4" w:tplc="04090019" w:tentative="1">
+      <w:start w:val="1"/>
+      <w:numFmt w:val="lowerLetter"/>
+      <w:lvlText w:val="%5."/>
+      <w:lvlJc w:val="left"/>
+      <w:pPr>
+        <w:ind w:left="3600" w:hanging="360"/>
+      </w:pPr>
+    </w:lvl>
+    <w:lvl w:ilvl="5" w:tplc="0409001B" w:tentative="1">
+      <w:start w:val="1"/>
+      <w:numFmt w:val="lowerRoman"/>
+      <w:lvlText w:val="%6."/>
+      <w:lvlJc w:val="right"/>
+      <w:pPr>
+        <w:ind w:left="4320" w:hanging="180"/>
+      </w:pPr>
+    </w:lvl>
+    <w:lvl w:ilvl="6" w:tplc="0409000F" w:tentative="1">
+      <w:start w:val="1"/>
+      <w:numFmt w:val="decimal"/>
+      <w:lvlText w:val="%7."/>
+      <w:lvlJc w:val="left"/>
+      <w:pPr>
+        <w:ind w:left="5040" w:hanging="360"/>
+      </w:pPr>
+    </w:lvl>
+    <w:lvl w:ilvl="7" w:tplc="04090019" w:tentative="1">
+      <w:start w:val="1"/>
+      <w:numFmt w:val="lowerLetter"/>
+      <w:lvlText w:val="%8."/>
+      <w:lvlJc w:val="left"/>
+      <w:pPr>
+        <w:ind w:left="5760" w:hanging="360"/>
+      </w:pPr>
+    </w:lvl>
+    <w:lvl w:ilvl="8" w:tplc="0409001B" w:tentative="1">
+      <w:start w:val="1"/>
+      <w:numFmt w:val="lowerRoman"/>
+      <w:lvlText w:val="%9."/>
+      <w:lvlJc w:val="right"/>
+      <w:pPr>
+        <w:ind w:left="6480" w:hanging="180"/>
+      </w:pPr>
+    </w:lvl>
+  </w:abstractNum>
+  <w:abstractNum w:abstractNumId="1" w15:restartNumberingAfterBreak="0">
+    <w:nsid w:val="056641F7"/>
+    <w:multiLevelType w:val="hybridMultilevel"/>
+    <w:tmpl w:val="9664094E"/>
+    <w:lvl w:ilvl="0" w:tplc="FE20DB0A">
+      <w:numFmt w:val="bullet"/>
+      <w:lvlText w:val="-"/>
+      <w:lvlJc w:val="left"/>
+      <w:pPr>
+        <w:ind w:left="720" w:hanging="360"/>
+      </w:pPr>
+      <w:rPr>
+        <w:rFonts w:ascii="Calibri" w:eastAsiaTheme="minorHAnsi" w:hAnsi="Calibri" w:cs="Calibri" w:hint="default"/>
+      </w:rPr>
+    </w:lvl>
+    <w:lvl w:ilvl="1" w:tplc="04090003" w:tentative="1">
+      <w:start w:val="1"/>
+      <w:numFmt w:val="bullet"/>
+      <w:lvlText w:val="o"/>
+      <w:lvlJc w:val="left"/>
+      <w:pPr>
+        <w:ind w:left="1440" w:hanging="360"/>
+      </w:pPr>
+      <w:rPr>
+        <w:rFonts w:ascii="Courier New" w:hAnsi="Courier New" w:cs="Courier New" w:hint="default"/>
+      </w:rPr>
+    </w:lvl>
+    <w:lvl w:ilvl="2" w:tplc="04090005" w:tentative="1">
+      <w:start w:val="1"/>
+      <w:numFmt w:val="bullet"/>
+      <w:lvlText w:val=""/>
+      <w:lvlJc w:val="left"/>
+      <w:pPr>
+        <w:ind w:left="2160" w:hanging="360"/>
+      </w:pPr>
+      <w:rPr>
+        <w:rFonts w:ascii="Wingdings" w:hAnsi="Wingdings" w:hint="default"/>
+      </w:rPr>
+    </w:lvl>
+    <w:lvl w:ilvl="3" w:tplc="04090001" w:tentative="1">
+      <w:start w:val="1"/>
+      <w:numFmt w:val="bullet"/>
+      <w:lvlText w:val=""/>
+      <w:lvlJc w:val="left"/>
+      <w:pPr>
+        <w:ind w:left="2880" w:hanging="360"/>
+      </w:pPr>
+      <w:rPr>
+        <w:rFonts w:ascii="Symbol" w:hAnsi="Symbol" w:hint="default"/>
+      </w:rPr>
+    </w:lvl>
+    <w:lvl w:ilvl="4" w:tplc="04090003" w:tentative="1">
+      <w:start w:val="1"/>
+      <w:numFmt w:val="bullet"/>
+      <w:lvlText w:val="o"/>
+      <w:lvlJc w:val="left"/>
+      <w:pPr>
+        <w:ind w:left="3600" w:hanging="360"/>
+      </w:pPr>
+      <w:rPr>
+        <w:rFonts w:ascii="Courier New" w:hAnsi="Courier New" w:cs="Courier New" w:hint="default"/>
+      </w:rPr>
+    </w:lvl>
+    <w:lvl w:ilvl="5" w:tplc="04090005" w:tentative="1">
+      <w:start w:val="1"/>
+      <w:numFmt w:val="bullet"/>
+      <w:lvlText w:val=""/>
+      <w:lvlJc w:val="left"/>
+      <w:pPr>
+        <w:ind w:left="4320" w:hanging="360"/>
+      </w:pPr>
+      <w:rPr>
+        <w:rFonts w:ascii="Wingdings" w:hAnsi="Wingdings" w:hint="default"/>
+      </w:rPr>
+    </w:lvl>
+    <w:lvl w:ilvl="6" w:tplc="04090001" w:tentative="1">
+      <w:start w:val="1"/>
+      <w:numFmt w:val="bullet"/>
+      <w:lvlText w:val=""/>
+      <w:lvlJc w:val="left"/>
+      <w:pPr>
+        <w:ind w:left="5040" w:hanging="360"/>
+      </w:pPr>
+      <w:rPr>
+        <w:rFonts w:ascii="Symbol" w:hAnsi="Symbol" w:hint="default"/>
+      </w:rPr>
+    </w:lvl>
+    <w:lvl w:ilvl="7" w:tplc="04090003" w:tentative="1">
+      <w:start w:val="1"/>
+      <w:numFmt w:val="bullet"/>
+      <w:lvlText w:val="o"/>
+      <w:lvlJc w:val="left"/>
+      <w:pPr>
+        <w:ind w:left="5760" w:hanging="360"/>
+      </w:pPr>
+      <w:rPr>
+        <w:rFonts w:ascii="Courier New" w:hAnsi="Courier New" w:cs="Courier New" w:hint="default"/>
+      </w:rPr>
+    </w:lvl>
+    <w:lvl w:ilvl="8" w:tplc="04090005" w:tentative="1">
+      <w:start w:val="1"/>
+      <w:numFmt w:val="bullet"/>
+      <w:lvlText w:val=""/>
+      <w:lvlJc w:val="left"/>
+      <w:pPr>
+        <w:ind w:left="6480" w:hanging="360"/>
+      </w:pPr>
+      <w:rPr>
+        <w:rFonts w:ascii="Wingdings" w:hAnsi="Wingdings" w:hint="default"/>
+      </w:rPr>
+    </w:lvl>
+  </w:abstractNum>
+  <w:abstractNum w:abstractNumId="2" w15:restartNumberingAfterBreak="0">
     <w:nsid w:val="2D20734C"/>
     <w:multiLevelType w:val="hybridMultilevel"/>
     <w:tmpl w:val="4E92B36A"/>
@@ -6762,7 +6175,7 @@
       </w:rPr>
     </w:lvl>
   </w:abstractNum>
-  <w:abstractNum w:abstractNumId="1" w15:restartNumberingAfterBreak="0">
+  <w:abstractNum w:abstractNumId="3" w15:restartNumberingAfterBreak="0">
     <w:nsid w:val="38084B07"/>
     <w:multiLevelType w:val="hybridMultilevel"/>
     <w:tmpl w:val="FD228AF8"/>
@@ -6848,7 +6261,7 @@
       </w:pPr>
     </w:lvl>
   </w:abstractNum>
-  <w:abstractNum w:abstractNumId="2" w15:restartNumberingAfterBreak="0">
+  <w:abstractNum w:abstractNumId="4" w15:restartNumberingAfterBreak="0">
     <w:nsid w:val="3D1B7D21"/>
     <w:multiLevelType w:val="hybridMultilevel"/>
     <w:tmpl w:val="63869766"/>
@@ -6961,7 +6374,7 @@
       </w:rPr>
     </w:lvl>
   </w:abstractNum>
-  <w:abstractNum w:abstractNumId="3" w15:restartNumberingAfterBreak="0">
+  <w:abstractNum w:abstractNumId="5" w15:restartNumberingAfterBreak="0">
     <w:nsid w:val="4552102E"/>
     <w:multiLevelType w:val="hybridMultilevel"/>
     <w:tmpl w:val="C256DBB4"/>
@@ -7074,23 +6487,328 @@
       </w:rPr>
     </w:lvl>
   </w:abstractNum>
+  <w:abstractNum w:abstractNumId="6" w15:restartNumberingAfterBreak="0">
+    <w:nsid w:val="466A1F35"/>
+    <w:multiLevelType w:val="hybridMultilevel"/>
+    <w:tmpl w:val="DA1CE9FE"/>
+    <w:lvl w:ilvl="0" w:tplc="04090015">
+      <w:start w:val="1"/>
+      <w:numFmt w:val="upperLetter"/>
+      <w:lvlText w:val="%1."/>
+      <w:lvlJc w:val="left"/>
+      <w:pPr>
+        <w:ind w:left="720" w:hanging="360"/>
+      </w:pPr>
+    </w:lvl>
+    <w:lvl w:ilvl="1" w:tplc="04090019">
+      <w:start w:val="1"/>
+      <w:numFmt w:val="lowerLetter"/>
+      <w:lvlText w:val="%2."/>
+      <w:lvlJc w:val="left"/>
+      <w:pPr>
+        <w:ind w:left="1440" w:hanging="360"/>
+      </w:pPr>
+    </w:lvl>
+    <w:lvl w:ilvl="2" w:tplc="0409001B" w:tentative="1">
+      <w:start w:val="1"/>
+      <w:numFmt w:val="lowerRoman"/>
+      <w:lvlText w:val="%3."/>
+      <w:lvlJc w:val="right"/>
+      <w:pPr>
+        <w:ind w:left="2160" w:hanging="180"/>
+      </w:pPr>
+    </w:lvl>
+    <w:lvl w:ilvl="3" w:tplc="0409000F" w:tentative="1">
+      <w:start w:val="1"/>
+      <w:numFmt w:val="decimal"/>
+      <w:lvlText w:val="%4."/>
+      <w:lvlJc w:val="left"/>
+      <w:pPr>
+        <w:ind w:left="2880" w:hanging="360"/>
+      </w:pPr>
+    </w:lvl>
+    <w:lvl w:ilvl="4" w:tplc="04090019" w:tentative="1">
+      <w:start w:val="1"/>
+      <w:numFmt w:val="lowerLetter"/>
+      <w:lvlText w:val="%5."/>
+      <w:lvlJc w:val="left"/>
+      <w:pPr>
+        <w:ind w:left="3600" w:hanging="360"/>
+      </w:pPr>
+    </w:lvl>
+    <w:lvl w:ilvl="5" w:tplc="0409001B" w:tentative="1">
+      <w:start w:val="1"/>
+      <w:numFmt w:val="lowerRoman"/>
+      <w:lvlText w:val="%6."/>
+      <w:lvlJc w:val="right"/>
+      <w:pPr>
+        <w:ind w:left="4320" w:hanging="180"/>
+      </w:pPr>
+    </w:lvl>
+    <w:lvl w:ilvl="6" w:tplc="0409000F" w:tentative="1">
+      <w:start w:val="1"/>
+      <w:numFmt w:val="decimal"/>
+      <w:lvlText w:val="%7."/>
+      <w:lvlJc w:val="left"/>
+      <w:pPr>
+        <w:ind w:left="5040" w:hanging="360"/>
+      </w:pPr>
+    </w:lvl>
+    <w:lvl w:ilvl="7" w:tplc="04090019" w:tentative="1">
+      <w:start w:val="1"/>
+      <w:numFmt w:val="lowerLetter"/>
+      <w:lvlText w:val="%8."/>
+      <w:lvlJc w:val="left"/>
+      <w:pPr>
+        <w:ind w:left="5760" w:hanging="360"/>
+      </w:pPr>
+    </w:lvl>
+    <w:lvl w:ilvl="8" w:tplc="0409001B" w:tentative="1">
+      <w:start w:val="1"/>
+      <w:numFmt w:val="lowerRoman"/>
+      <w:lvlText w:val="%9."/>
+      <w:lvlJc w:val="right"/>
+      <w:pPr>
+        <w:ind w:left="6480" w:hanging="180"/>
+      </w:pPr>
+    </w:lvl>
+  </w:abstractNum>
+  <w:abstractNum w:abstractNumId="7" w15:restartNumberingAfterBreak="0">
+    <w:nsid w:val="502F6814"/>
+    <w:multiLevelType w:val="hybridMultilevel"/>
+    <w:tmpl w:val="0D9A250E"/>
+    <w:lvl w:ilvl="0" w:tplc="0409000F">
+      <w:start w:val="1"/>
+      <w:numFmt w:val="decimal"/>
+      <w:lvlText w:val="%1."/>
+      <w:lvlJc w:val="left"/>
+      <w:pPr>
+        <w:ind w:left="720" w:hanging="360"/>
+      </w:pPr>
+    </w:lvl>
+    <w:lvl w:ilvl="1" w:tplc="04090019" w:tentative="1">
+      <w:start w:val="1"/>
+      <w:numFmt w:val="lowerLetter"/>
+      <w:lvlText w:val="%2."/>
+      <w:lvlJc w:val="left"/>
+      <w:pPr>
+        <w:ind w:left="1440" w:hanging="360"/>
+      </w:pPr>
+    </w:lvl>
+    <w:lvl w:ilvl="2" w:tplc="0409001B" w:tentative="1">
+      <w:start w:val="1"/>
+      <w:numFmt w:val="lowerRoman"/>
+      <w:lvlText w:val="%3."/>
+      <w:lvlJc w:val="right"/>
+      <w:pPr>
+        <w:ind w:left="2160" w:hanging="180"/>
+      </w:pPr>
+    </w:lvl>
+    <w:lvl w:ilvl="3" w:tplc="0409000F" w:tentative="1">
+      <w:start w:val="1"/>
+      <w:numFmt w:val="decimal"/>
+      <w:lvlText w:val="%4."/>
+      <w:lvlJc w:val="left"/>
+      <w:pPr>
+        <w:ind w:left="2880" w:hanging="360"/>
+      </w:pPr>
+    </w:lvl>
+    <w:lvl w:ilvl="4" w:tplc="04090019" w:tentative="1">
+      <w:start w:val="1"/>
+      <w:numFmt w:val="lowerLetter"/>
+      <w:lvlText w:val="%5."/>
+      <w:lvlJc w:val="left"/>
+      <w:pPr>
+        <w:ind w:left="3600" w:hanging="360"/>
+      </w:pPr>
+    </w:lvl>
+    <w:lvl w:ilvl="5" w:tplc="0409001B" w:tentative="1">
+      <w:start w:val="1"/>
+      <w:numFmt w:val="lowerRoman"/>
+      <w:lvlText w:val="%6."/>
+      <w:lvlJc w:val="right"/>
+      <w:pPr>
+        <w:ind w:left="4320" w:hanging="180"/>
+      </w:pPr>
+    </w:lvl>
+    <w:lvl w:ilvl="6" w:tplc="0409000F" w:tentative="1">
+      <w:start w:val="1"/>
+      <w:numFmt w:val="decimal"/>
+      <w:lvlText w:val="%7."/>
+      <w:lvlJc w:val="left"/>
+      <w:pPr>
+        <w:ind w:left="5040" w:hanging="360"/>
+      </w:pPr>
+    </w:lvl>
+    <w:lvl w:ilvl="7" w:tplc="04090019" w:tentative="1">
+      <w:start w:val="1"/>
+      <w:numFmt w:val="lowerLetter"/>
+      <w:lvlText w:val="%8."/>
+      <w:lvlJc w:val="left"/>
+      <w:pPr>
+        <w:ind w:left="5760" w:hanging="360"/>
+      </w:pPr>
+    </w:lvl>
+    <w:lvl w:ilvl="8" w:tplc="0409001B" w:tentative="1">
+      <w:start w:val="1"/>
+      <w:numFmt w:val="lowerRoman"/>
+      <w:lvlText w:val="%9."/>
+      <w:lvlJc w:val="right"/>
+      <w:pPr>
+        <w:ind w:left="6480" w:hanging="180"/>
+      </w:pPr>
+    </w:lvl>
+  </w:abstractNum>
+  <w:abstractNum w:abstractNumId="8" w15:restartNumberingAfterBreak="0">
+    <w:nsid w:val="7C4E0EDD"/>
+    <w:multiLevelType w:val="multilevel"/>
+    <w:tmpl w:val="288E49A6"/>
+    <w:lvl w:ilvl="0">
+      <w:start w:val="1"/>
+      <w:numFmt w:val="decimal"/>
+      <w:lvlText w:val="%1."/>
+      <w:lvlJc w:val="left"/>
+      <w:pPr>
+        <w:ind w:left="720" w:hanging="360"/>
+      </w:pPr>
+    </w:lvl>
+    <w:lvl w:ilvl="1">
+      <w:start w:val="1"/>
+      <w:numFmt w:val="decimal"/>
+      <w:isLgl/>
+      <w:lvlText w:val="%1.%2"/>
+      <w:lvlJc w:val="left"/>
+      <w:pPr>
+        <w:ind w:left="1080" w:hanging="360"/>
+      </w:pPr>
+      <w:rPr>
+        <w:rFonts w:hint="default"/>
+      </w:rPr>
+    </w:lvl>
+    <w:lvl w:ilvl="2">
+      <w:start w:val="1"/>
+      <w:numFmt w:val="decimal"/>
+      <w:isLgl/>
+      <w:lvlText w:val="%1.%2.%3"/>
+      <w:lvlJc w:val="left"/>
+      <w:pPr>
+        <w:ind w:left="1800" w:hanging="720"/>
+      </w:pPr>
+      <w:rPr>
+        <w:rFonts w:hint="default"/>
+      </w:rPr>
+    </w:lvl>
+    <w:lvl w:ilvl="3">
+      <w:start w:val="1"/>
+      <w:numFmt w:val="decimal"/>
+      <w:isLgl/>
+      <w:lvlText w:val="%1.%2.%3.%4"/>
+      <w:lvlJc w:val="left"/>
+      <w:pPr>
+        <w:ind w:left="2160" w:hanging="720"/>
+      </w:pPr>
+      <w:rPr>
+        <w:rFonts w:hint="default"/>
+      </w:rPr>
+    </w:lvl>
+    <w:lvl w:ilvl="4">
+      <w:start w:val="1"/>
+      <w:numFmt w:val="decimal"/>
+      <w:isLgl/>
+      <w:lvlText w:val="%1.%2.%3.%4.%5"/>
+      <w:lvlJc w:val="left"/>
+      <w:pPr>
+        <w:ind w:left="2880" w:hanging="1080"/>
+      </w:pPr>
+      <w:rPr>
+        <w:rFonts w:hint="default"/>
+      </w:rPr>
+    </w:lvl>
+    <w:lvl w:ilvl="5">
+      <w:start w:val="1"/>
+      <w:numFmt w:val="decimal"/>
+      <w:isLgl/>
+      <w:lvlText w:val="%1.%2.%3.%4.%5.%6"/>
+      <w:lvlJc w:val="left"/>
+      <w:pPr>
+        <w:ind w:left="3240" w:hanging="1080"/>
+      </w:pPr>
+      <w:rPr>
+        <w:rFonts w:hint="default"/>
+      </w:rPr>
+    </w:lvl>
+    <w:lvl w:ilvl="6">
+      <w:start w:val="1"/>
+      <w:numFmt w:val="decimal"/>
+      <w:isLgl/>
+      <w:lvlText w:val="%1.%2.%3.%4.%5.%6.%7"/>
+      <w:lvlJc w:val="left"/>
+      <w:pPr>
+        <w:ind w:left="3960" w:hanging="1440"/>
+      </w:pPr>
+      <w:rPr>
+        <w:rFonts w:hint="default"/>
+      </w:rPr>
+    </w:lvl>
+    <w:lvl w:ilvl="7">
+      <w:start w:val="1"/>
+      <w:numFmt w:val="decimal"/>
+      <w:isLgl/>
+      <w:lvlText w:val="%1.%2.%3.%4.%5.%6.%7.%8"/>
+      <w:lvlJc w:val="left"/>
+      <w:pPr>
+        <w:ind w:left="4320" w:hanging="1440"/>
+      </w:pPr>
+      <w:rPr>
+        <w:rFonts w:hint="default"/>
+      </w:rPr>
+    </w:lvl>
+    <w:lvl w:ilvl="8">
+      <w:start w:val="1"/>
+      <w:numFmt w:val="decimal"/>
+      <w:isLgl/>
+      <w:lvlText w:val="%1.%2.%3.%4.%5.%6.%7.%8.%9"/>
+      <w:lvlJc w:val="left"/>
+      <w:pPr>
+        <w:ind w:left="4680" w:hanging="1440"/>
+      </w:pPr>
+      <w:rPr>
+        <w:rFonts w:hint="default"/>
+      </w:rPr>
+    </w:lvl>
+  </w:abstractNum>
   <w:num w:numId="1">
+    <w:abstractNumId w:val="4"/>
+  </w:num>
+  <w:num w:numId="2">
     <w:abstractNumId w:val="2"/>
   </w:num>
-  <w:num w:numId="2">
-    <w:abstractNumId w:val="0"/>
+  <w:num w:numId="3">
+    <w:abstractNumId w:val="3"/>
   </w:num>
-  <w:num w:numId="3">
+  <w:num w:numId="4">
+    <w:abstractNumId w:val="5"/>
+  </w:num>
+  <w:num w:numId="5">
     <w:abstractNumId w:val="1"/>
   </w:num>
-  <w:num w:numId="4">
-    <w:abstractNumId w:val="3"/>
+  <w:num w:numId="6">
+    <w:abstractNumId w:val="7"/>
+  </w:num>
+  <w:num w:numId="7">
+    <w:abstractNumId w:val="8"/>
+  </w:num>
+  <w:num w:numId="8">
+    <w:abstractNumId w:val="6"/>
+  </w:num>
+  <w:num w:numId="9">
+    <w:abstractNumId w:val="0"/>
   </w:num>
 </w:numbering>
 </file>
 
 <file path=word/styles.xml><?xml version="1.0" encoding="utf-8"?>
-<w:styles xmlns:mc="http://schemas.openxmlformats.org/markup-compatibility/2006" xmlns:r="http://schemas.openxmlformats.org/officeDocument/2006/relationships" xmlns:w="http://schemas.openxmlformats.org/wordprocessingml/2006/main" xmlns:w14="http://schemas.microsoft.com/office/word/2010/wordml" xmlns:w15="http://schemas.microsoft.com/office/word/2012/wordml" xmlns:w16se="http://schemas.microsoft.com/office/word/2015/wordml/symex" mc:Ignorable="w14 w15 w16se">
+<w:styles xmlns:mc="http://schemas.openxmlformats.org/markup-compatibility/2006" xmlns:r="http://schemas.openxmlformats.org/officeDocument/2006/relationships" xmlns:w="http://schemas.openxmlformats.org/wordprocessingml/2006/main" xmlns:w14="http://schemas.microsoft.com/office/word/2010/wordml" xmlns:w15="http://schemas.microsoft.com/office/word/2012/wordml" xmlns:w16cid="http://schemas.microsoft.com/office/word/2016/wordml/cid" xmlns:w16se="http://schemas.microsoft.com/office/word/2015/wordml/symex" mc:Ignorable="w14 w15 w16se w16cid">
   <w:docDefaults>
     <w:rPrDefault>
       <w:rPr>
@@ -7106,7 +6824,7 @@
       </w:pPr>
     </w:pPrDefault>
   </w:docDefaults>
-  <w:latentStyles w:defLockedState="0" w:defUIPriority="99" w:defSemiHidden="0" w:defUnhideWhenUsed="0" w:defQFormat="0" w:count="371">
+  <w:latentStyles w:defLockedState="0" w:defUIPriority="99" w:defSemiHidden="0" w:defUnhideWhenUsed="0" w:defQFormat="0" w:count="376">
     <w:lsdException w:name="Normal" w:uiPriority="0" w:qFormat="1"/>
     <w:lsdException w:name="heading 1" w:uiPriority="9" w:qFormat="1"/>
     <w:lsdException w:name="heading 2" w:semiHidden="1" w:uiPriority="9" w:unhideWhenUsed="1" w:qFormat="1"/>
@@ -7212,7 +6930,6 @@
     <w:lsdException w:name="HTML Sample" w:semiHidden="1" w:unhideWhenUsed="1"/>
     <w:lsdException w:name="HTML Typewriter" w:semiHidden="1" w:unhideWhenUsed="1"/>
     <w:lsdException w:name="HTML Variable" w:semiHidden="1" w:unhideWhenUsed="1"/>
-    <w:lsdException w:name="Normal Table" w:semiHidden="1" w:unhideWhenUsed="1"/>
     <w:lsdException w:name="annotation subject" w:semiHidden="1" w:unhideWhenUsed="1"/>
     <w:lsdException w:name="No List" w:semiHidden="1" w:unhideWhenUsed="1"/>
     <w:lsdException w:name="Outline List 1" w:semiHidden="1" w:unhideWhenUsed="1"/>
@@ -7255,11 +6972,8 @@
     <w:lsdException w:name="Table Contemporary" w:semiHidden="1" w:unhideWhenUsed="1"/>
     <w:lsdException w:name="Table Elegant" w:semiHidden="1" w:unhideWhenUsed="1"/>
     <w:lsdException w:name="Table Professional" w:semiHidden="1" w:unhideWhenUsed="1"/>
-    <w:lsdException w:name="Table Subtle 1" w:semiHidden="1" w:unhideWhenUsed="1"/>
     <w:lsdException w:name="Table Subtle 2" w:semiHidden="1" w:unhideWhenUsed="1"/>
     <w:lsdException w:name="Table Web 1" w:semiHidden="1" w:unhideWhenUsed="1"/>
-    <w:lsdException w:name="Table Web 2" w:semiHidden="1" w:unhideWhenUsed="1"/>
-    <w:lsdException w:name="Table Web 3" w:semiHidden="1" w:unhideWhenUsed="1"/>
     <w:lsdException w:name="Balloon Text" w:semiHidden="1" w:unhideWhenUsed="1"/>
     <w:lsdException w:name="Table Grid" w:uiPriority="39"/>
     <w:lsdException w:name="Table Theme" w:semiHidden="1" w:unhideWhenUsed="1"/>
@@ -7478,6 +7192,11 @@
     <w:lsdException w:name="List Table 5 Dark Accent 6" w:uiPriority="50"/>
     <w:lsdException w:name="List Table 6 Colorful Accent 6" w:uiPriority="51"/>
     <w:lsdException w:name="List Table 7 Colorful Accent 6" w:uiPriority="52"/>
+    <w:lsdException w:name="Mention" w:semiHidden="1" w:unhideWhenUsed="1"/>
+    <w:lsdException w:name="Smart Hyperlink" w:semiHidden="1" w:unhideWhenUsed="1"/>
+    <w:lsdException w:name="Hashtag" w:semiHidden="1" w:unhideWhenUsed="1"/>
+    <w:lsdException w:name="Unresolved Mention" w:semiHidden="1" w:unhideWhenUsed="1"/>
+    <w:lsdException w:name="Smart Link" w:semiHidden="1" w:unhideWhenUsed="1"/>
   </w:latentStyles>
   <w:style w:type="paragraph" w:default="1" w:styleId="Normal">
     <w:name w:val="Normal"/>
@@ -7502,6 +7221,51 @@
       <w:color w:val="2F5496" w:themeColor="accent1" w:themeShade="BF"/>
       <w:sz w:val="32"/>
       <w:szCs w:val="32"/>
+    </w:rPr>
+  </w:style>
+  <w:style w:type="paragraph" w:styleId="Heading2">
+    <w:name w:val="heading 2"/>
+    <w:basedOn w:val="Normal"/>
+    <w:next w:val="Normal"/>
+    <w:link w:val="Heading2Char"/>
+    <w:uiPriority w:val="9"/>
+    <w:unhideWhenUsed/>
+    <w:qFormat/>
+    <w:rsid w:val="004F372A"/>
+    <w:pPr>
+      <w:keepNext/>
+      <w:keepLines/>
+      <w:spacing w:before="40" w:after="0"/>
+      <w:outlineLvl w:val="1"/>
+    </w:pPr>
+    <w:rPr>
+      <w:rFonts w:asciiTheme="majorHAnsi" w:eastAsiaTheme="majorEastAsia" w:hAnsiTheme="majorHAnsi" w:cstheme="majorBidi"/>
+      <w:color w:val="2F5496" w:themeColor="accent1" w:themeShade="BF"/>
+      <w:sz w:val="26"/>
+      <w:szCs w:val="26"/>
+    </w:rPr>
+  </w:style>
+  <w:style w:type="paragraph" w:styleId="Heading3">
+    <w:name w:val="heading 3"/>
+    <w:basedOn w:val="Normal"/>
+    <w:next w:val="Normal"/>
+    <w:link w:val="Heading3Char"/>
+    <w:uiPriority w:val="9"/>
+    <w:semiHidden/>
+    <w:unhideWhenUsed/>
+    <w:qFormat/>
+    <w:rsid w:val="004F372A"/>
+    <w:pPr>
+      <w:keepNext/>
+      <w:keepLines/>
+      <w:spacing w:before="40" w:after="0"/>
+      <w:outlineLvl w:val="2"/>
+    </w:pPr>
+    <w:rPr>
+      <w:rFonts w:asciiTheme="majorHAnsi" w:eastAsiaTheme="majorEastAsia" w:hAnsiTheme="majorHAnsi" w:cstheme="majorBidi"/>
+      <w:color w:val="1F3763" w:themeColor="accent1" w:themeShade="7F"/>
+      <w:sz w:val="24"/>
+      <w:szCs w:val="24"/>
     </w:rPr>
   </w:style>
   <w:style w:type="character" w:default="1" w:styleId="DefaultParagraphFont">
@@ -7609,8 +7373,8 @@
       <w:u w:val="single"/>
     </w:rPr>
   </w:style>
-  <w:style w:type="character" w:customStyle="1" w:styleId="UnresolvedMention">
-    <w:name w:val="Unresolved Mention"/>
+  <w:style w:type="character" w:customStyle="1" w:styleId="UnresolvedMention1">
+    <w:name w:val="Unresolved Mention1"/>
     <w:basedOn w:val="DefaultParagraphFont"/>
     <w:uiPriority w:val="99"/>
     <w:semiHidden/>
@@ -7754,6 +7518,61 @@
     <w:rsid w:val="000F1EE1"/>
     <w:pPr>
       <w:spacing w:after="100"/>
+    </w:pPr>
+  </w:style>
+  <w:style w:type="paragraph" w:styleId="NormalWeb">
+    <w:name w:val="Normal (Web)"/>
+    <w:basedOn w:val="Normal"/>
+    <w:uiPriority w:val="99"/>
+    <w:unhideWhenUsed/>
+    <w:rsid w:val="004F372A"/>
+    <w:pPr>
+      <w:spacing w:before="100" w:beforeAutospacing="1" w:after="100" w:afterAutospacing="1" w:line="240" w:lineRule="auto"/>
+    </w:pPr>
+    <w:rPr>
+      <w:rFonts w:ascii="Times New Roman" w:eastAsia="Times New Roman" w:hAnsi="Times New Roman" w:cs="Times New Roman"/>
+      <w:sz w:val="24"/>
+      <w:szCs w:val="24"/>
+    </w:rPr>
+  </w:style>
+  <w:style w:type="character" w:customStyle="1" w:styleId="Heading2Char">
+    <w:name w:val="Heading 2 Char"/>
+    <w:basedOn w:val="DefaultParagraphFont"/>
+    <w:link w:val="Heading2"/>
+    <w:uiPriority w:val="9"/>
+    <w:rsid w:val="004F372A"/>
+    <w:rPr>
+      <w:rFonts w:asciiTheme="majorHAnsi" w:eastAsiaTheme="majorEastAsia" w:hAnsiTheme="majorHAnsi" w:cstheme="majorBidi"/>
+      <w:color w:val="2F5496" w:themeColor="accent1" w:themeShade="BF"/>
+      <w:sz w:val="26"/>
+      <w:szCs w:val="26"/>
+    </w:rPr>
+  </w:style>
+  <w:style w:type="character" w:customStyle="1" w:styleId="Heading3Char">
+    <w:name w:val="Heading 3 Char"/>
+    <w:basedOn w:val="DefaultParagraphFont"/>
+    <w:link w:val="Heading3"/>
+    <w:uiPriority w:val="9"/>
+    <w:semiHidden/>
+    <w:rsid w:val="004F372A"/>
+    <w:rPr>
+      <w:rFonts w:asciiTheme="majorHAnsi" w:eastAsiaTheme="majorEastAsia" w:hAnsiTheme="majorHAnsi" w:cstheme="majorBidi"/>
+      <w:color w:val="1F3763" w:themeColor="accent1" w:themeShade="7F"/>
+      <w:sz w:val="24"/>
+      <w:szCs w:val="24"/>
+    </w:rPr>
+  </w:style>
+  <w:style w:type="paragraph" w:styleId="TOC2">
+    <w:name w:val="toc 2"/>
+    <w:basedOn w:val="Normal"/>
+    <w:next w:val="Normal"/>
+    <w:autoRedefine/>
+    <w:uiPriority w:val="39"/>
+    <w:unhideWhenUsed/>
+    <w:rsid w:val="00497871"/>
+    <w:pPr>
+      <w:spacing w:after="100"/>
+      <w:ind w:left="220"/>
     </w:pPr>
   </w:style>
 </w:styles>
@@ -8059,7 +7878,7 @@
 </file>
 
 <file path=customXml/itemProps1.xml><?xml version="1.0" encoding="utf-8"?>
-<ds:datastoreItem xmlns:ds="http://schemas.openxmlformats.org/officeDocument/2006/customXml" ds:itemID="{0C886FF2-3256-4149-8717-76F7FC8AEE3A}">
+<ds:datastoreItem xmlns:ds="http://schemas.openxmlformats.org/officeDocument/2006/customXml" ds:itemID="{36D1E7B1-64FD-4608-ADEA-00F2EBE034C3}">
   <ds:schemaRefs>
     <ds:schemaRef ds:uri="http://schemas.openxmlformats.org/officeDocument/2006/bibliography"/>
   </ds:schemaRefs>

</xml_diff>